<commit_message>
penambahan materi programa linier
</commit_message>
<xml_diff>
--- a/Riset_Operasi_Resume_Buku (Autosaved).docx
+++ b/Riset_Operasi_Resume_Buku (Autosaved).docx
@@ -5385,7 +5385,19 @@
         <w:rPr>
           <w:rFonts w:cs="Times New Roman"/>
         </w:rPr>
-        <w:t>Kontribusi setiap variabel keputusan terhadap fungsi tujuan bersifat tidak tergantung pada nilai dari variabel keputusan yang lain.</w:t>
+        <w:t xml:space="preserve">Kontribusi setiap variabel keputusan terhadap fungsi tujuan bersifat tidak tergantung pada nilai dari </w:t>
+      </w:r>
+      <w:r>
+        <w:rPr>
+          <w:rFonts w:cs="Times New Roman"/>
+        </w:rPr>
+        <w:t>a</w:t>
+      </w:r>
+      <w:r>
+        <w:rPr>
+          <w:rFonts w:cs="Times New Roman"/>
+        </w:rPr>
+        <w:t>variabel keputusan yang lain.</w:t>
       </w:r>
     </w:p>
     <w:p>
@@ -5606,7 +5618,6 @@
         <w:jc w:val="both"/>
         <w:rPr>
           <w:rFonts w:cs="Times New Roman"/>
-          <w:lang w:val="en-US"/>
         </w:rPr>
       </w:pPr>
       <w:r>
@@ -5616,17 +5627,1860 @@
         </w:rPr>
         <w:t>Untuk mencari solusi suatu persoalan programa linier dengan cara grafis, berikut ini dikemukakan dua buah contoh yaitu persoalan maksimasi dan minimasi</w:t>
       </w:r>
-    </w:p>
-    <w:p>
-      <w:pPr>
-        <w:pStyle w:val="NoSpacing"/>
-        <w:ind w:left="993"/>
-        <w:jc w:val="both"/>
-        <w:rPr>
-          <w:rFonts w:cs="Times New Roman"/>
-          <w:lang w:val="en-US"/>
-        </w:rPr>
-      </w:pPr>
+      <w:r>
+        <w:rPr>
+          <w:rFonts w:cs="Times New Roman"/>
+        </w:rPr>
+        <w:t>.</w:t>
+      </w:r>
+    </w:p>
+    <w:p>
+      <w:pPr>
+        <w:pStyle w:val="NoSpacing"/>
+        <w:numPr>
+          <w:ilvl w:val="2"/>
+          <w:numId w:val="3"/>
+        </w:numPr>
+        <w:ind w:left="1418" w:hanging="425"/>
+        <w:jc w:val="both"/>
+        <w:rPr>
+          <w:rFonts w:cs="Times New Roman"/>
+        </w:rPr>
+      </w:pPr>
+      <w:r>
+        <w:rPr>
+          <w:rFonts w:cs="Times New Roman"/>
+        </w:rPr>
+        <w:t>Solusi grafis untuk persoalan maksimasi</w:t>
+      </w:r>
+    </w:p>
+    <w:p>
+      <w:pPr>
+        <w:pStyle w:val="NoSpacing"/>
+        <w:ind w:left="1418"/>
+        <w:jc w:val="both"/>
+        <w:rPr>
+          <w:rFonts w:cs="Times New Roman"/>
+        </w:rPr>
+      </w:pPr>
+      <w:r>
+        <w:rPr>
+          <w:rFonts w:cs="Times New Roman"/>
+        </w:rPr>
+        <w:t xml:space="preserve">Perhatikan kembali contoh soal PT Indah Gelas. Pada prosedur grafis ini kita harus membuat grafik berdimensi 2 dengan </w:t>
+      </w:r>
+      <w:r>
+        <w:rPr>
+          <w:rFonts w:cs="Times New Roman"/>
+        </w:rPr>
+        <w:t>x</w:t>
+      </w:r>
+      <w:r>
+        <w:rPr>
+          <w:rFonts w:cs="Times New Roman"/>
+          <w:vertAlign w:val="subscript"/>
+        </w:rPr>
+        <w:t>1</w:t>
+      </w:r>
+      <w:r>
+        <w:rPr>
+          <w:rFonts w:cs="Times New Roman"/>
+        </w:rPr>
+        <w:t>,</w:t>
+      </w:r>
+      <w:r>
+        <w:rPr>
+          <w:rFonts w:cs="Times New Roman"/>
+        </w:rPr>
+        <w:t xml:space="preserve"> dan</w:t>
+      </w:r>
+      <w:r>
+        <w:rPr>
+          <w:rFonts w:cs="Times New Roman"/>
+        </w:rPr>
+        <w:t xml:space="preserve"> x</w:t>
+      </w:r>
+      <w:r>
+        <w:rPr>
+          <w:rFonts w:cs="Times New Roman"/>
+          <w:vertAlign w:val="subscript"/>
+        </w:rPr>
+        <w:t>2</w:t>
+      </w:r>
+      <w:r>
+        <w:rPr>
+          <w:rFonts w:cs="Times New Roman"/>
+        </w:rPr>
+        <w:t xml:space="preserve"> sebagai sumbu-sumbunya. Langkah pertama adalah mengidentifikasi harga-harga </w:t>
+      </w:r>
+      <w:r>
+        <w:rPr>
+          <w:rFonts w:cs="Times New Roman"/>
+        </w:rPr>
+        <w:t>(x</w:t>
+      </w:r>
+      <w:r>
+        <w:rPr>
+          <w:rFonts w:cs="Times New Roman"/>
+          <w:vertAlign w:val="subscript"/>
+        </w:rPr>
+        <w:t>1</w:t>
+      </w:r>
+      <w:r>
+        <w:rPr>
+          <w:rFonts w:cs="Times New Roman"/>
+        </w:rPr>
+        <w:t>, x</w:t>
+      </w:r>
+      <w:r>
+        <w:rPr>
+          <w:rFonts w:cs="Times New Roman"/>
+          <w:vertAlign w:val="subscript"/>
+        </w:rPr>
+        <w:t>2</w:t>
+      </w:r>
+      <w:r>
+        <w:rPr>
+          <w:rFonts w:cs="Times New Roman"/>
+        </w:rPr>
+        <w:t>)</w:t>
+      </w:r>
+      <w:r>
+        <w:rPr>
+          <w:rFonts w:cs="Times New Roman"/>
+        </w:rPr>
+        <w:t xml:space="preserve"> yang memenuhi pembatas-pembatas yang ada dengan cara menggambarkan garis-garis yang harus membatasi daerah harga-harga yang diperbolehkan. Ingat bahwa pembatas nonnegatif </w:t>
+      </w:r>
+      <w:r>
+        <w:rPr>
+          <w:rFonts w:cs="Times New Roman"/>
+        </w:rPr>
+        <w:t>x</w:t>
+      </w:r>
+      <w:r>
+        <w:rPr>
+          <w:rFonts w:cs="Times New Roman"/>
+          <w:vertAlign w:val="subscript"/>
+        </w:rPr>
+        <w:t>1</w:t>
+      </w:r>
+      <w:r>
+        <w:rPr>
+          <w:rFonts w:cs="Times New Roman"/>
+        </w:rPr>
+        <w:t xml:space="preserve"> ≥ 0 dan x</w:t>
+      </w:r>
+      <w:r>
+        <w:rPr>
+          <w:rFonts w:cs="Times New Roman"/>
+          <w:vertAlign w:val="subscript"/>
+        </w:rPr>
+        <w:t>2</w:t>
+      </w:r>
+      <w:r>
+        <w:rPr>
+          <w:rFonts w:cs="Times New Roman"/>
+        </w:rPr>
+        <w:t xml:space="preserve"> ≥ 0 akan menyebabkan </w:t>
+      </w:r>
+      <w:r>
+        <w:rPr>
+          <w:rFonts w:cs="Times New Roman"/>
+        </w:rPr>
+        <w:t>(x</w:t>
+      </w:r>
+      <w:r>
+        <w:rPr>
+          <w:rFonts w:cs="Times New Roman"/>
+          <w:vertAlign w:val="subscript"/>
+        </w:rPr>
+        <w:t>1</w:t>
+      </w:r>
+      <w:r>
+        <w:rPr>
+          <w:rFonts w:cs="Times New Roman"/>
+        </w:rPr>
+        <w:t>, x</w:t>
+      </w:r>
+      <w:r>
+        <w:rPr>
+          <w:rFonts w:cs="Times New Roman"/>
+          <w:vertAlign w:val="subscript"/>
+        </w:rPr>
+        <w:t>2</w:t>
+      </w:r>
+      <w:r>
+        <w:rPr>
+          <w:rFonts w:cs="Times New Roman"/>
+        </w:rPr>
+        <w:t>)</w:t>
+      </w:r>
+      <w:r>
+        <w:rPr>
+          <w:rFonts w:cs="Times New Roman"/>
+        </w:rPr>
+        <w:t xml:space="preserve"> harus berada pada sisi positif dari sumbu-sumbunya (pada kuadran I). Setelah itu, perhatikan bahwa pembatas x1 ≤ 4 berarti bahwa </w:t>
+      </w:r>
+      <w:r>
+        <w:rPr>
+          <w:rFonts w:cs="Times New Roman"/>
+        </w:rPr>
+        <w:t>(x</w:t>
+      </w:r>
+      <w:r>
+        <w:rPr>
+          <w:rFonts w:cs="Times New Roman"/>
+          <w:vertAlign w:val="subscript"/>
+        </w:rPr>
+        <w:t>1</w:t>
+      </w:r>
+      <w:r>
+        <w:rPr>
+          <w:rFonts w:cs="Times New Roman"/>
+        </w:rPr>
+        <w:t>, x</w:t>
+      </w:r>
+      <w:r>
+        <w:rPr>
+          <w:rFonts w:cs="Times New Roman"/>
+          <w:vertAlign w:val="subscript"/>
+        </w:rPr>
+        <w:t>2</w:t>
+      </w:r>
+      <w:r>
+        <w:rPr>
+          <w:rFonts w:cs="Times New Roman"/>
+        </w:rPr>
+        <w:t>)</w:t>
+      </w:r>
+      <w:r>
+        <w:rPr>
+          <w:rFonts w:cs="Times New Roman"/>
+        </w:rPr>
+        <w:t xml:space="preserve"> tidak boleh berada di sebelah kanan garis </w:t>
+      </w:r>
+      <w:r>
+        <w:rPr>
+          <w:rFonts w:cs="Times New Roman"/>
+        </w:rPr>
+        <w:t>x</w:t>
+      </w:r>
+      <w:r>
+        <w:rPr>
+          <w:rFonts w:cs="Times New Roman"/>
+          <w:vertAlign w:val="subscript"/>
+        </w:rPr>
+        <w:t>1</w:t>
+      </w:r>
+      <w:r>
+        <w:rPr>
+          <w:rFonts w:cs="Times New Roman"/>
+          <w:vertAlign w:val="subscript"/>
+        </w:rPr>
+        <w:t xml:space="preserve"> </w:t>
+      </w:r>
+      <w:r>
+        <w:rPr>
+          <w:rFonts w:cs="Times New Roman"/>
+        </w:rPr>
+        <w:t xml:space="preserve">= 4. Demikian pula </w:t>
+      </w:r>
+      <w:r>
+        <w:rPr>
+          <w:rFonts w:cs="Times New Roman"/>
+        </w:rPr>
+        <w:t>dalam menggambarkan pembatas 2</w:t>
+      </w:r>
+      <w:r>
+        <w:rPr>
+          <w:rFonts w:cs="Times New Roman"/>
+        </w:rPr>
+        <w:t>x</w:t>
+      </w:r>
+      <w:r>
+        <w:rPr>
+          <w:rFonts w:cs="Times New Roman"/>
+          <w:vertAlign w:val="subscript"/>
+        </w:rPr>
+        <w:t>2</w:t>
+      </w:r>
+      <w:r>
+        <w:rPr>
+          <w:rFonts w:cs="Times New Roman"/>
+        </w:rPr>
+        <w:t xml:space="preserve"> ≤ 12 berarti bahwa </w:t>
+      </w:r>
+      <w:r>
+        <w:rPr>
+          <w:rFonts w:cs="Times New Roman"/>
+        </w:rPr>
+        <w:t>(x</w:t>
+      </w:r>
+      <w:r>
+        <w:rPr>
+          <w:rFonts w:cs="Times New Roman"/>
+          <w:vertAlign w:val="subscript"/>
+        </w:rPr>
+        <w:t>1</w:t>
+      </w:r>
+      <w:r>
+        <w:rPr>
+          <w:rFonts w:cs="Times New Roman"/>
+        </w:rPr>
+        <w:t>, x</w:t>
+      </w:r>
+      <w:r>
+        <w:rPr>
+          <w:rFonts w:cs="Times New Roman"/>
+          <w:vertAlign w:val="subscript"/>
+        </w:rPr>
+        <w:t>2</w:t>
+      </w:r>
+      <w:r>
+        <w:rPr>
+          <w:rFonts w:cs="Times New Roman"/>
+        </w:rPr>
+        <w:t>)</w:t>
+      </w:r>
+      <w:r>
+        <w:rPr>
+          <w:rFonts w:cs="Times New Roman"/>
+        </w:rPr>
+        <w:t xml:space="preserve"> ti</w:t>
+      </w:r>
+      <w:r>
+        <w:rPr>
+          <w:rFonts w:cs="Times New Roman"/>
+        </w:rPr>
+        <w:t xml:space="preserve">dak boleh berada di atas garis </w:t>
+      </w:r>
+      <w:r>
+        <w:rPr>
+          <w:rFonts w:cs="Times New Roman"/>
+        </w:rPr>
+        <w:t xml:space="preserve"> </w:t>
+      </w:r>
+      <w:r>
+        <w:rPr>
+          <w:rFonts w:cs="Times New Roman"/>
+        </w:rPr>
+        <w:t>2</w:t>
+      </w:r>
+      <w:r>
+        <w:rPr>
+          <w:rFonts w:cs="Times New Roman"/>
+        </w:rPr>
+        <w:t>x</w:t>
+      </w:r>
+      <w:r>
+        <w:rPr>
+          <w:rFonts w:cs="Times New Roman"/>
+          <w:vertAlign w:val="subscript"/>
+        </w:rPr>
+        <w:t>2</w:t>
+      </w:r>
+      <w:r>
+        <w:rPr>
+          <w:rFonts w:cs="Times New Roman"/>
+        </w:rPr>
+        <w:t xml:space="preserve"> = 12 atau (</w:t>
+      </w:r>
+      <w:r>
+        <w:rPr>
+          <w:rFonts w:cs="Times New Roman"/>
+        </w:rPr>
+        <w:t>x</w:t>
+      </w:r>
+      <w:r>
+        <w:rPr>
+          <w:rFonts w:cs="Times New Roman"/>
+          <w:vertAlign w:val="subscript"/>
+        </w:rPr>
+        <w:t>2</w:t>
+      </w:r>
+      <w:r>
+        <w:rPr>
+          <w:rFonts w:cs="Times New Roman"/>
+        </w:rPr>
+        <w:t xml:space="preserve"> = 6). Untuk menggambarkan pembatas terakhir 3</w:t>
+      </w:r>
+      <w:r>
+        <w:rPr>
+          <w:rFonts w:cs="Times New Roman"/>
+        </w:rPr>
+        <w:t>x</w:t>
+      </w:r>
+      <w:r>
+        <w:rPr>
+          <w:rFonts w:cs="Times New Roman"/>
+          <w:vertAlign w:val="subscript"/>
+        </w:rPr>
+        <w:t>1</w:t>
+      </w:r>
+      <w:r>
+        <w:rPr>
+          <w:rFonts w:cs="Times New Roman"/>
+        </w:rPr>
+        <w:t xml:space="preserve"> + 2</w:t>
+      </w:r>
+      <w:r>
+        <w:rPr>
+          <w:rFonts w:cs="Times New Roman"/>
+        </w:rPr>
+        <w:t>x</w:t>
+      </w:r>
+      <w:r>
+        <w:rPr>
+          <w:rFonts w:cs="Times New Roman"/>
+          <w:vertAlign w:val="subscript"/>
+        </w:rPr>
+        <w:t>2</w:t>
+      </w:r>
+      <w:r>
+        <w:rPr>
+          <w:rFonts w:cs="Times New Roman"/>
+        </w:rPr>
+        <w:t xml:space="preserve"> ≤ 18 adalah dengan cara menentukan titik </w:t>
+      </w:r>
+      <w:r>
+        <w:rPr>
+          <w:rFonts w:cs="Times New Roman"/>
+        </w:rPr>
+        <w:t>(x</w:t>
+      </w:r>
+      <w:r>
+        <w:rPr>
+          <w:rFonts w:cs="Times New Roman"/>
+          <w:vertAlign w:val="subscript"/>
+        </w:rPr>
+        <w:t>1</w:t>
+      </w:r>
+      <w:r>
+        <w:rPr>
+          <w:rFonts w:cs="Times New Roman"/>
+        </w:rPr>
+        <w:t>, x</w:t>
+      </w:r>
+      <w:r>
+        <w:rPr>
+          <w:rFonts w:cs="Times New Roman"/>
+          <w:vertAlign w:val="subscript"/>
+        </w:rPr>
+        <w:t>2</w:t>
+      </w:r>
+      <w:r>
+        <w:rPr>
+          <w:rFonts w:cs="Times New Roman"/>
+        </w:rPr>
+        <w:t>)</w:t>
+      </w:r>
+      <w:r>
+        <w:rPr>
+          <w:rFonts w:cs="Times New Roman"/>
+        </w:rPr>
+        <w:t xml:space="preserve"> yang memenuhi garis 3</w:t>
+      </w:r>
+      <w:r>
+        <w:rPr>
+          <w:rFonts w:cs="Times New Roman"/>
+        </w:rPr>
+        <w:t>x</w:t>
+      </w:r>
+      <w:r>
+        <w:rPr>
+          <w:rFonts w:cs="Times New Roman"/>
+          <w:vertAlign w:val="subscript"/>
+        </w:rPr>
+        <w:t>1</w:t>
+      </w:r>
+      <w:r>
+        <w:rPr>
+          <w:rFonts w:cs="Times New Roman"/>
+        </w:rPr>
+        <w:t xml:space="preserve"> + 2</w:t>
+      </w:r>
+      <w:r>
+        <w:rPr>
+          <w:rFonts w:cs="Times New Roman"/>
+        </w:rPr>
+        <w:t>x</w:t>
+      </w:r>
+      <w:r>
+        <w:rPr>
+          <w:rFonts w:cs="Times New Roman"/>
+          <w:vertAlign w:val="subscript"/>
+        </w:rPr>
+        <w:t>2</w:t>
+      </w:r>
+      <w:r>
+        <w:rPr>
+          <w:rFonts w:cs="Times New Roman"/>
+        </w:rPr>
+        <w:t xml:space="preserve"> = 18. Perlu diingat bahwa titik-titik yang memenuhi pembatas </w:t>
+      </w:r>
+      <w:r>
+        <w:rPr>
+          <w:rFonts w:cs="Times New Roman"/>
+        </w:rPr>
+        <w:t>3</w:t>
+      </w:r>
+      <w:r>
+        <w:rPr>
+          <w:rFonts w:cs="Times New Roman"/>
+        </w:rPr>
+        <w:t>x</w:t>
+      </w:r>
+      <w:r>
+        <w:rPr>
+          <w:rFonts w:cs="Times New Roman"/>
+          <w:vertAlign w:val="subscript"/>
+        </w:rPr>
+        <w:t>1</w:t>
+      </w:r>
+      <w:r>
+        <w:rPr>
+          <w:rFonts w:cs="Times New Roman"/>
+        </w:rPr>
+        <w:t xml:space="preserve"> + 2x</w:t>
+      </w:r>
+      <w:r>
+        <w:rPr>
+          <w:rFonts w:cs="Times New Roman"/>
+          <w:vertAlign w:val="subscript"/>
+        </w:rPr>
+        <w:t>2</w:t>
+      </w:r>
+      <w:r>
+        <w:rPr>
+          <w:rFonts w:cs="Times New Roman"/>
+        </w:rPr>
+        <w:t xml:space="preserve"> ≤ 18</w:t>
+      </w:r>
+      <w:r>
+        <w:rPr>
+          <w:rFonts w:cs="Times New Roman"/>
+        </w:rPr>
+        <w:t xml:space="preserve"> adalah titik-titik di bawah garis </w:t>
+      </w:r>
+      <w:r>
+        <w:rPr>
+          <w:rFonts w:cs="Times New Roman"/>
+        </w:rPr>
+        <w:t>3</w:t>
+      </w:r>
+      <w:r>
+        <w:rPr>
+          <w:rFonts w:cs="Times New Roman"/>
+        </w:rPr>
+        <w:t>x</w:t>
+      </w:r>
+      <w:r>
+        <w:rPr>
+          <w:rFonts w:cs="Times New Roman"/>
+          <w:vertAlign w:val="subscript"/>
+        </w:rPr>
+        <w:t>1</w:t>
+      </w:r>
+      <w:r>
+        <w:rPr>
+          <w:rFonts w:cs="Times New Roman"/>
+        </w:rPr>
+        <w:t xml:space="preserve"> + 2x</w:t>
+      </w:r>
+      <w:r>
+        <w:rPr>
+          <w:rFonts w:cs="Times New Roman"/>
+          <w:vertAlign w:val="subscript"/>
+        </w:rPr>
+        <w:t>2</w:t>
+      </w:r>
+      <w:r>
+        <w:rPr>
+          <w:rFonts w:cs="Times New Roman"/>
+        </w:rPr>
+        <w:t xml:space="preserve"> </w:t>
+      </w:r>
+      <w:r>
+        <w:rPr>
+          <w:rFonts w:cs="Times New Roman"/>
+        </w:rPr>
+        <w:t>=</w:t>
+      </w:r>
+      <w:r>
+        <w:rPr>
+          <w:rFonts w:cs="Times New Roman"/>
+        </w:rPr>
+        <w:t xml:space="preserve"> 18</w:t>
+      </w:r>
+      <w:r>
+        <w:rPr>
+          <w:rFonts w:cs="Times New Roman"/>
+        </w:rPr>
+        <w:t>. Setelah seluruh pembatas digambarkan maka akan diperoleh daerah berlakunya harga-harga (x</w:t>
+      </w:r>
+      <w:r>
+        <w:rPr>
+          <w:rFonts w:cs="Times New Roman"/>
+          <w:vertAlign w:val="subscript"/>
+        </w:rPr>
+        <w:t>1</w:t>
+      </w:r>
+      <w:r>
+        <w:rPr>
+          <w:rFonts w:cs="Times New Roman"/>
+        </w:rPr>
+        <w:t>, x</w:t>
+      </w:r>
+      <w:r>
+        <w:rPr>
+          <w:rFonts w:cs="Times New Roman"/>
+          <w:vertAlign w:val="subscript"/>
+        </w:rPr>
+        <w:t>2</w:t>
+      </w:r>
+      <w:r>
+        <w:rPr>
+          <w:rFonts w:cs="Times New Roman"/>
+        </w:rPr>
+        <w:t>) seperti pada grafik berikut.</w:t>
+      </w:r>
+    </w:p>
+    <w:p>
+      <w:pPr>
+        <w:pStyle w:val="NoSpacing"/>
+        <w:ind w:left="1418"/>
+        <w:jc w:val="both"/>
+        <w:rPr>
+          <w:rFonts w:cs="Times New Roman"/>
+        </w:rPr>
+      </w:pPr>
+      <w:r>
+        <w:rPr>
+          <w:rFonts w:cs="Times New Roman"/>
+        </w:rPr>
+        <w:t xml:space="preserve">Arah panah pada setiap garis pembatas menunjukkan arah berlakunya harga </w:t>
+      </w:r>
+      <w:r>
+        <w:rPr>
+          <w:rFonts w:cs="Times New Roman"/>
+        </w:rPr>
+        <w:t>(x</w:t>
+      </w:r>
+      <w:r>
+        <w:rPr>
+          <w:rFonts w:cs="Times New Roman"/>
+          <w:vertAlign w:val="subscript"/>
+        </w:rPr>
+        <w:t>1</w:t>
+      </w:r>
+      <w:r>
+        <w:rPr>
+          <w:rFonts w:cs="Times New Roman"/>
+        </w:rPr>
+        <w:t>, x</w:t>
+      </w:r>
+      <w:r>
+        <w:rPr>
+          <w:rFonts w:cs="Times New Roman"/>
+          <w:vertAlign w:val="subscript"/>
+        </w:rPr>
+        <w:t>2</w:t>
+      </w:r>
+      <w:r>
+        <w:rPr>
+          <w:rFonts w:cs="Times New Roman"/>
+        </w:rPr>
+        <w:t>)</w:t>
+      </w:r>
+      <w:r>
+        <w:rPr>
+          <w:rFonts w:cs="Times New Roman"/>
+        </w:rPr>
+        <w:t xml:space="preserve"> pada masing-masing pembatas. Karena kita harus mendapatkan harga </w:t>
+      </w:r>
+      <w:r>
+        <w:rPr>
+          <w:rFonts w:cs="Times New Roman"/>
+        </w:rPr>
+        <w:t>(x</w:t>
+      </w:r>
+      <w:r>
+        <w:rPr>
+          <w:rFonts w:cs="Times New Roman"/>
+          <w:vertAlign w:val="subscript"/>
+        </w:rPr>
+        <w:t>1</w:t>
+      </w:r>
+      <w:r>
+        <w:rPr>
+          <w:rFonts w:cs="Times New Roman"/>
+        </w:rPr>
+        <w:t>, x</w:t>
+      </w:r>
+      <w:r>
+        <w:rPr>
+          <w:rFonts w:cs="Times New Roman"/>
+          <w:vertAlign w:val="subscript"/>
+        </w:rPr>
+        <w:t>2</w:t>
+      </w:r>
+      <w:r>
+        <w:rPr>
+          <w:rFonts w:cs="Times New Roman"/>
+        </w:rPr>
+        <w:t>)</w:t>
+      </w:r>
+      <w:r>
+        <w:rPr>
+          <w:rFonts w:cs="Times New Roman"/>
+        </w:rPr>
+        <w:t xml:space="preserve"> yang memenuhi seluruh pembatas yang ada, maka akhirnya kita hanya perlu memperhatikan bidang ABCDEF, yaitu suatu bidang yang dibatasi oleh garis-garis pembatas yang memenuhi syarat (fisibel) sehingga bidang ABCDE ini disebut sebagai daerah fisibel. Langkah terakhir </w:t>
+      </w:r>
+      <w:r>
+        <w:rPr>
+          <w:rFonts w:cs="Times New Roman"/>
+        </w:rPr>
+        <w:t>yang harus kita lakukan adalah menentukan suatu titik pada daerah fisibel yang dapat memaksimumkan harga z = 3x</w:t>
+      </w:r>
+      <w:r>
+        <w:rPr>
+          <w:rFonts w:cs="Times New Roman"/>
+          <w:vertAlign w:val="subscript"/>
+        </w:rPr>
+        <w:t>1</w:t>
+      </w:r>
+      <w:r>
+        <w:rPr>
+          <w:rFonts w:cs="Times New Roman"/>
+        </w:rPr>
+        <w:t xml:space="preserve"> + 5x</w:t>
+      </w:r>
+      <w:r>
+        <w:rPr>
+          <w:rFonts w:cs="Times New Roman"/>
+          <w:vertAlign w:val="subscript"/>
+        </w:rPr>
+        <w:t>2</w:t>
+      </w:r>
+      <w:r>
+        <w:rPr>
+          <w:rFonts w:cs="Times New Roman"/>
+        </w:rPr>
+        <w:t>.</w:t>
+      </w:r>
+      <w:r>
+        <w:rPr>
+          <w:rFonts w:cs="Times New Roman"/>
+        </w:rPr>
+        <w:t xml:space="preserve"> Caranya adalah dengan menggambarkan sebuah garis z yang telah mempunyai koefisien arah :</w:t>
+      </w:r>
+    </w:p>
+    <w:tbl>
+      <w:tblPr>
+        <w:tblStyle w:val="TableGrid"/>
+        <w:tblW w:w="7645" w:type="dxa"/>
+        <w:tblInd w:w="1418" w:type="dxa"/>
+        <w:tblLook w:val="04A0" w:firstRow="1" w:lastRow="0" w:firstColumn="1" w:lastColumn="0" w:noHBand="0" w:noVBand="1"/>
+      </w:tblPr>
+      <w:tblGrid>
+        <w:gridCol w:w="1468"/>
+        <w:gridCol w:w="423"/>
+        <w:gridCol w:w="346"/>
+        <w:gridCol w:w="284"/>
+        <w:gridCol w:w="328"/>
+        <w:gridCol w:w="4796"/>
+      </w:tblGrid>
+      <w:tr>
+        <w:tc>
+          <w:tcPr>
+            <w:tcW w:w="1468" w:type="dxa"/>
+            <w:vMerge w:val="restart"/>
+            <w:tcBorders>
+              <w:top w:val="nil"/>
+              <w:left w:val="nil"/>
+              <w:bottom w:val="nil"/>
+              <w:right w:val="nil"/>
+            </w:tcBorders>
+            <w:vAlign w:val="center"/>
+          </w:tcPr>
+          <w:p>
+            <w:pPr>
+              <w:pStyle w:val="NoSpacing"/>
+              <w:jc w:val="right"/>
+              <w:rPr>
+                <w:rFonts w:cs="Times New Roman"/>
+              </w:rPr>
+            </w:pPr>
+            <w:r>
+              <w:rPr>
+                <w:rFonts w:cs="Times New Roman"/>
+              </w:rPr>
+              <w:t>Tg α =</w:t>
+            </w:r>
+          </w:p>
+        </w:tc>
+        <w:tc>
+          <w:tcPr>
+            <w:tcW w:w="423" w:type="dxa"/>
+            <w:tcBorders>
+              <w:top w:val="nil"/>
+              <w:left w:val="nil"/>
+              <w:bottom w:val="single" w:sz="4" w:space="0" w:color="auto"/>
+              <w:right w:val="nil"/>
+            </w:tcBorders>
+            <w:vAlign w:val="center"/>
+          </w:tcPr>
+          <w:p>
+            <w:pPr>
+              <w:pStyle w:val="NoSpacing"/>
+              <w:jc w:val="center"/>
+              <w:rPr>
+                <w:rFonts w:cs="Times New Roman"/>
+              </w:rPr>
+            </w:pPr>
+            <w:r>
+              <w:rPr>
+                <w:rFonts w:cs="Times New Roman"/>
+              </w:rPr>
+              <w:t>x2</w:t>
+            </w:r>
+          </w:p>
+        </w:tc>
+        <w:tc>
+          <w:tcPr>
+            <w:tcW w:w="346" w:type="dxa"/>
+            <w:vMerge w:val="restart"/>
+            <w:tcBorders>
+              <w:top w:val="nil"/>
+              <w:left w:val="nil"/>
+              <w:bottom w:val="nil"/>
+              <w:right w:val="nil"/>
+            </w:tcBorders>
+            <w:vAlign w:val="center"/>
+          </w:tcPr>
+          <w:p>
+            <w:pPr>
+              <w:pStyle w:val="NoSpacing"/>
+              <w:jc w:val="center"/>
+              <w:rPr>
+                <w:rFonts w:cs="Times New Roman"/>
+              </w:rPr>
+            </w:pPr>
+            <w:r>
+              <w:rPr>
+                <w:rFonts w:cs="Times New Roman"/>
+              </w:rPr>
+              <w:t>=</w:t>
+            </w:r>
+          </w:p>
+        </w:tc>
+        <w:tc>
+          <w:tcPr>
+            <w:tcW w:w="284" w:type="dxa"/>
+            <w:vMerge w:val="restart"/>
+            <w:tcBorders>
+              <w:top w:val="nil"/>
+              <w:left w:val="nil"/>
+              <w:bottom w:val="nil"/>
+              <w:right w:val="nil"/>
+            </w:tcBorders>
+            <w:vAlign w:val="center"/>
+          </w:tcPr>
+          <w:p>
+            <w:pPr>
+              <w:pStyle w:val="NoSpacing"/>
+              <w:jc w:val="center"/>
+              <w:rPr>
+                <w:rFonts w:cs="Times New Roman"/>
+              </w:rPr>
+            </w:pPr>
+            <w:r>
+              <w:rPr>
+                <w:rFonts w:cs="Times New Roman"/>
+              </w:rPr>
+              <w:t>-</w:t>
+            </w:r>
+          </w:p>
+        </w:tc>
+        <w:tc>
+          <w:tcPr>
+            <w:tcW w:w="328" w:type="dxa"/>
+            <w:tcBorders>
+              <w:top w:val="nil"/>
+              <w:left w:val="nil"/>
+              <w:bottom w:val="single" w:sz="4" w:space="0" w:color="auto"/>
+              <w:right w:val="nil"/>
+            </w:tcBorders>
+            <w:vAlign w:val="center"/>
+          </w:tcPr>
+          <w:p>
+            <w:pPr>
+              <w:pStyle w:val="NoSpacing"/>
+              <w:jc w:val="center"/>
+              <w:rPr>
+                <w:rFonts w:cs="Times New Roman"/>
+              </w:rPr>
+            </w:pPr>
+            <w:r>
+              <w:rPr>
+                <w:rFonts w:cs="Times New Roman"/>
+              </w:rPr>
+              <w:t>3</w:t>
+            </w:r>
+          </w:p>
+        </w:tc>
+        <w:tc>
+          <w:tcPr>
+            <w:tcW w:w="4796" w:type="dxa"/>
+            <w:vMerge w:val="restart"/>
+            <w:tcBorders>
+              <w:top w:val="nil"/>
+              <w:left w:val="nil"/>
+              <w:bottom w:val="nil"/>
+              <w:right w:val="nil"/>
+            </w:tcBorders>
+            <w:vAlign w:val="center"/>
+          </w:tcPr>
+          <w:p>
+            <w:pPr>
+              <w:pStyle w:val="NoSpacing"/>
+              <w:rPr>
+                <w:rFonts w:cs="Times New Roman"/>
+              </w:rPr>
+            </w:pPr>
+            <w:r>
+              <w:rPr>
+                <w:rFonts w:cs="Times New Roman"/>
+              </w:rPr>
+              <w:t>(berharga negatif karena α berada pada kuadran II)</w:t>
+            </w:r>
+          </w:p>
+        </w:tc>
+      </w:tr>
+      <w:tr>
+        <w:tc>
+          <w:tcPr>
+            <w:tcW w:w="1468" w:type="dxa"/>
+            <w:vMerge/>
+            <w:tcBorders>
+              <w:top w:val="nil"/>
+              <w:left w:val="nil"/>
+              <w:bottom w:val="nil"/>
+              <w:right w:val="nil"/>
+            </w:tcBorders>
+          </w:tcPr>
+          <w:p>
+            <w:pPr>
+              <w:pStyle w:val="NoSpacing"/>
+              <w:jc w:val="both"/>
+              <w:rPr>
+                <w:rFonts w:cs="Times New Roman"/>
+              </w:rPr>
+            </w:pPr>
+          </w:p>
+        </w:tc>
+        <w:tc>
+          <w:tcPr>
+            <w:tcW w:w="423" w:type="dxa"/>
+            <w:tcBorders>
+              <w:top w:val="single" w:sz="4" w:space="0" w:color="auto"/>
+              <w:left w:val="nil"/>
+              <w:bottom w:val="nil"/>
+              <w:right w:val="nil"/>
+            </w:tcBorders>
+            <w:vAlign w:val="center"/>
+          </w:tcPr>
+          <w:p>
+            <w:pPr>
+              <w:pStyle w:val="NoSpacing"/>
+              <w:jc w:val="center"/>
+              <w:rPr>
+                <w:rFonts w:cs="Times New Roman"/>
+              </w:rPr>
+            </w:pPr>
+            <w:r>
+              <w:rPr>
+                <w:rFonts w:cs="Times New Roman"/>
+              </w:rPr>
+              <w:t>x1</w:t>
+            </w:r>
+          </w:p>
+        </w:tc>
+        <w:tc>
+          <w:tcPr>
+            <w:tcW w:w="346" w:type="dxa"/>
+            <w:vMerge/>
+            <w:tcBorders>
+              <w:top w:val="nil"/>
+              <w:left w:val="nil"/>
+              <w:bottom w:val="nil"/>
+              <w:right w:val="nil"/>
+            </w:tcBorders>
+            <w:vAlign w:val="center"/>
+          </w:tcPr>
+          <w:p>
+            <w:pPr>
+              <w:pStyle w:val="NoSpacing"/>
+              <w:jc w:val="center"/>
+              <w:rPr>
+                <w:rFonts w:cs="Times New Roman"/>
+              </w:rPr>
+            </w:pPr>
+          </w:p>
+        </w:tc>
+        <w:tc>
+          <w:tcPr>
+            <w:tcW w:w="284" w:type="dxa"/>
+            <w:vMerge/>
+            <w:tcBorders>
+              <w:top w:val="nil"/>
+              <w:left w:val="nil"/>
+              <w:bottom w:val="nil"/>
+              <w:right w:val="nil"/>
+            </w:tcBorders>
+            <w:vAlign w:val="center"/>
+          </w:tcPr>
+          <w:p>
+            <w:pPr>
+              <w:pStyle w:val="NoSpacing"/>
+              <w:jc w:val="center"/>
+              <w:rPr>
+                <w:rFonts w:cs="Times New Roman"/>
+              </w:rPr>
+            </w:pPr>
+          </w:p>
+        </w:tc>
+        <w:tc>
+          <w:tcPr>
+            <w:tcW w:w="328" w:type="dxa"/>
+            <w:tcBorders>
+              <w:top w:val="single" w:sz="4" w:space="0" w:color="auto"/>
+              <w:left w:val="nil"/>
+              <w:bottom w:val="nil"/>
+              <w:right w:val="nil"/>
+            </w:tcBorders>
+            <w:vAlign w:val="center"/>
+          </w:tcPr>
+          <w:p>
+            <w:pPr>
+              <w:pStyle w:val="NoSpacing"/>
+              <w:jc w:val="center"/>
+              <w:rPr>
+                <w:rFonts w:cs="Times New Roman"/>
+              </w:rPr>
+            </w:pPr>
+            <w:r>
+              <w:rPr>
+                <w:rFonts w:cs="Times New Roman"/>
+              </w:rPr>
+              <w:t>5</w:t>
+            </w:r>
+          </w:p>
+        </w:tc>
+        <w:tc>
+          <w:tcPr>
+            <w:tcW w:w="4796" w:type="dxa"/>
+            <w:vMerge/>
+            <w:tcBorders>
+              <w:top w:val="nil"/>
+              <w:left w:val="nil"/>
+              <w:bottom w:val="nil"/>
+              <w:right w:val="nil"/>
+            </w:tcBorders>
+            <w:vAlign w:val="center"/>
+          </w:tcPr>
+          <w:p>
+            <w:pPr>
+              <w:pStyle w:val="NoSpacing"/>
+              <w:jc w:val="center"/>
+              <w:rPr>
+                <w:rFonts w:cs="Times New Roman"/>
+              </w:rPr>
+            </w:pPr>
+          </w:p>
+        </w:tc>
+      </w:tr>
+    </w:tbl>
+    <w:p>
+      <w:pPr>
+        <w:pStyle w:val="NoSpacing"/>
+        <w:ind w:left="1418"/>
+        <w:jc w:val="both"/>
+        <w:rPr>
+          <w:rFonts w:cs="Times New Roman"/>
+        </w:rPr>
+      </w:pPr>
+      <w:r>
+        <w:rPr>
+          <w:rFonts w:cs="Times New Roman"/>
+        </w:rPr>
+        <w:t>α</w:t>
+      </w:r>
+      <w:r>
+        <w:rPr>
+          <w:rFonts w:cs="Times New Roman"/>
+        </w:rPr>
+        <w:t xml:space="preserve"> adalah sudut antara garis z dengan sumbu x1. Setelah itu, buatlah garis lain yang sejajar dengan garis z sedemikian sehingga garis tersebut dapat melalui titik sudut terjauh pada bidang ABCDE. Titik sudut terjauh itu dinamakan titik optimal karena ia akan memberikan harga (x</w:t>
+      </w:r>
+      <w:r>
+        <w:rPr>
+          <w:rFonts w:cs="Times New Roman"/>
+          <w:vertAlign w:val="subscript"/>
+        </w:rPr>
+        <w:t>1</w:t>
+      </w:r>
+      <w:r>
+        <w:rPr>
+          <w:rFonts w:cs="Times New Roman"/>
+        </w:rPr>
+        <w:t>, x</w:t>
+      </w:r>
+      <w:r>
+        <w:rPr>
+          <w:rFonts w:cs="Times New Roman"/>
+          <w:vertAlign w:val="subscript"/>
+        </w:rPr>
+        <w:t>2</w:t>
+      </w:r>
+      <w:r>
+        <w:rPr>
+          <w:rFonts w:cs="Times New Roman"/>
+        </w:rPr>
+        <w:t>) yang memaksimalkan z = 3x</w:t>
+      </w:r>
+      <w:r>
+        <w:rPr>
+          <w:rFonts w:cs="Times New Roman"/>
+          <w:vertAlign w:val="subscript"/>
+        </w:rPr>
+        <w:t>1</w:t>
+      </w:r>
+      <w:r>
+        <w:rPr>
+          <w:rFonts w:cs="Times New Roman"/>
+        </w:rPr>
+        <w:t xml:space="preserve"> + 5x</w:t>
+      </w:r>
+      <w:r>
+        <w:rPr>
+          <w:rFonts w:cs="Times New Roman"/>
+          <w:vertAlign w:val="subscript"/>
+        </w:rPr>
+        <w:t>2</w:t>
+      </w:r>
+      <w:r>
+        <w:rPr>
+          <w:rFonts w:cs="Times New Roman"/>
+        </w:rPr>
+        <w:t xml:space="preserve">. </w:t>
+      </w:r>
+    </w:p>
+    <w:p>
+      <w:pPr>
+        <w:pStyle w:val="NoSpacing"/>
+        <w:ind w:left="1418"/>
+        <w:jc w:val="both"/>
+        <w:rPr>
+          <w:rFonts w:cs="Times New Roman"/>
+        </w:rPr>
+      </w:pPr>
+      <w:r>
+        <w:rPr>
+          <w:rFonts w:cs="Times New Roman"/>
+        </w:rPr>
+        <w:t xml:space="preserve">Harga </w:t>
+      </w:r>
+      <w:r>
+        <w:rPr>
+          <w:rFonts w:cs="Times New Roman"/>
+        </w:rPr>
+        <w:t>(x</w:t>
+      </w:r>
+      <w:r>
+        <w:rPr>
+          <w:rFonts w:cs="Times New Roman"/>
+          <w:vertAlign w:val="subscript"/>
+        </w:rPr>
+        <w:t>1</w:t>
+      </w:r>
+      <w:r>
+        <w:rPr>
+          <w:rFonts w:cs="Times New Roman"/>
+        </w:rPr>
+        <w:t>, x</w:t>
+      </w:r>
+      <w:r>
+        <w:rPr>
+          <w:rFonts w:cs="Times New Roman"/>
+          <w:vertAlign w:val="subscript"/>
+        </w:rPr>
+        <w:t>2</w:t>
+      </w:r>
+      <w:r>
+        <w:rPr>
+          <w:rFonts w:cs="Times New Roman"/>
+        </w:rPr>
+        <w:t>)</w:t>
+      </w:r>
+      <w:r>
+        <w:rPr>
+          <w:rFonts w:cs="Times New Roman"/>
+        </w:rPr>
+        <w:t xml:space="preserve"> pada titik optimal</w:t>
+      </w:r>
+      <w:r>
+        <w:rPr>
+          <w:rFonts w:cs="Times New Roman"/>
+        </w:rPr>
+        <w:t xml:space="preserve"> diperoleh dengan cara menentukan titik potong garis ED (pembatas ke-2) dengan garis CD (pembatas ke-3) sebagai berikut :</w:t>
+      </w:r>
+    </w:p>
+    <w:p>
+      <w:pPr>
+        <w:pStyle w:val="NoSpacing"/>
+        <w:tabs>
+          <w:tab w:val="left" w:pos="2410"/>
+          <w:tab w:val="left" w:pos="2694"/>
+          <w:tab w:val="left" w:pos="3119"/>
+          <w:tab w:val="left" w:pos="3402"/>
+        </w:tabs>
+        <w:ind w:left="1418"/>
+        <w:jc w:val="both"/>
+        <w:rPr>
+          <w:rFonts w:cs="Times New Roman"/>
+        </w:rPr>
+      </w:pPr>
+      <w:r>
+        <w:rPr>
+          <w:rFonts w:cs="Times New Roman"/>
+        </w:rPr>
+        <w:tab/>
+      </w:r>
+      <w:r>
+        <w:rPr>
+          <w:rFonts w:cs="Times New Roman"/>
+        </w:rPr>
+        <w:tab/>
+        <w:t>2x</w:t>
+      </w:r>
+      <w:r>
+        <w:rPr>
+          <w:rFonts w:cs="Times New Roman"/>
+          <w:vertAlign w:val="subscript"/>
+        </w:rPr>
+        <w:t>2</w:t>
+      </w:r>
+      <w:r>
+        <w:rPr>
+          <w:rFonts w:cs="Times New Roman"/>
+        </w:rPr>
+        <w:tab/>
+        <w:t>=</w:t>
+      </w:r>
+      <w:r>
+        <w:rPr>
+          <w:rFonts w:cs="Times New Roman"/>
+        </w:rPr>
+        <w:tab/>
+        <w:t xml:space="preserve"> 12</w:t>
+      </w:r>
+    </w:p>
+    <w:p>
+      <w:pPr>
+        <w:pStyle w:val="NoSpacing"/>
+        <w:tabs>
+          <w:tab w:val="left" w:pos="1985"/>
+          <w:tab w:val="left" w:pos="2410"/>
+          <w:tab w:val="left" w:pos="2694"/>
+          <w:tab w:val="left" w:pos="3119"/>
+          <w:tab w:val="left" w:pos="3402"/>
+        </w:tabs>
+        <w:ind w:left="1418"/>
+        <w:jc w:val="both"/>
+        <w:rPr>
+          <w:rFonts w:cs="Times New Roman"/>
+          <w:u w:val="single"/>
+        </w:rPr>
+      </w:pPr>
+      <w:r>
+        <w:rPr>
+          <w:rFonts w:cs="Times New Roman"/>
+        </w:rPr>
+        <w:tab/>
+      </w:r>
+      <w:r>
+        <w:rPr>
+          <w:rFonts w:cs="Times New Roman"/>
+          <w:u w:val="single"/>
+        </w:rPr>
+        <w:t>3x</w:t>
+      </w:r>
+      <w:r>
+        <w:rPr>
+          <w:rFonts w:cs="Times New Roman"/>
+          <w:u w:val="single"/>
+          <w:vertAlign w:val="subscript"/>
+        </w:rPr>
+        <w:t>1</w:t>
+      </w:r>
+      <w:r>
+        <w:rPr>
+          <w:rFonts w:cs="Times New Roman"/>
+          <w:u w:val="single"/>
+        </w:rPr>
+        <w:tab/>
+        <w:t>+</w:t>
+      </w:r>
+      <w:r>
+        <w:rPr>
+          <w:rFonts w:cs="Times New Roman"/>
+          <w:u w:val="single"/>
+        </w:rPr>
+        <w:tab/>
+        <w:t>2x</w:t>
+      </w:r>
+      <w:r>
+        <w:rPr>
+          <w:rFonts w:cs="Times New Roman"/>
+          <w:u w:val="single"/>
+          <w:vertAlign w:val="subscript"/>
+        </w:rPr>
+        <w:t>2</w:t>
+      </w:r>
+      <w:r>
+        <w:rPr>
+          <w:rFonts w:cs="Times New Roman"/>
+          <w:u w:val="single"/>
+        </w:rPr>
+        <w:tab/>
+        <w:t xml:space="preserve">= </w:t>
+      </w:r>
+      <w:r>
+        <w:rPr>
+          <w:rFonts w:cs="Times New Roman"/>
+          <w:u w:val="single"/>
+        </w:rPr>
+        <w:tab/>
+      </w:r>
+      <w:r>
+        <w:rPr>
+          <w:rFonts w:cs="Times New Roman"/>
+          <w:u w:val="single"/>
+        </w:rPr>
+        <w:t xml:space="preserve"> </w:t>
+      </w:r>
+      <w:r>
+        <w:rPr>
+          <w:rFonts w:cs="Times New Roman"/>
+          <w:u w:val="single"/>
+        </w:rPr>
+        <w:t>1</w:t>
+      </w:r>
+      <w:r>
+        <w:rPr>
+          <w:rFonts w:cs="Times New Roman"/>
+          <w:u w:val="single"/>
+        </w:rPr>
+        <w:t>8 –</w:t>
+      </w:r>
+    </w:p>
+    <w:p>
+      <w:pPr>
+        <w:pStyle w:val="NoSpacing"/>
+        <w:numPr>
+          <w:ilvl w:val="0"/>
+          <w:numId w:val="20"/>
+        </w:numPr>
+        <w:tabs>
+          <w:tab w:val="left" w:pos="1843"/>
+          <w:tab w:val="left" w:pos="1985"/>
+          <w:tab w:val="left" w:pos="2410"/>
+          <w:tab w:val="left" w:pos="2694"/>
+          <w:tab w:val="left" w:pos="3119"/>
+          <w:tab w:val="left" w:pos="3402"/>
+        </w:tabs>
+        <w:jc w:val="both"/>
+        <w:rPr>
+          <w:rFonts w:cs="Times New Roman"/>
+        </w:rPr>
+      </w:pPr>
+      <w:r>
+        <w:rPr>
+          <w:rFonts w:cs="Times New Roman"/>
+        </w:rPr>
+        <w:t>3x</w:t>
+      </w:r>
+      <w:r>
+        <w:rPr>
+          <w:rFonts w:cs="Times New Roman"/>
+          <w:vertAlign w:val="subscript"/>
+        </w:rPr>
+        <w:t>1</w:t>
+      </w:r>
+      <w:r>
+        <w:rPr>
+          <w:rFonts w:cs="Times New Roman"/>
+        </w:rPr>
+        <w:tab/>
+      </w:r>
+      <w:r>
+        <w:rPr>
+          <w:rFonts w:cs="Times New Roman"/>
+        </w:rPr>
+        <w:tab/>
+      </w:r>
+      <w:r>
+        <w:rPr>
+          <w:rFonts w:cs="Times New Roman"/>
+        </w:rPr>
+        <w:tab/>
+        <w:t>=</w:t>
+      </w:r>
+      <w:r>
+        <w:rPr>
+          <w:rFonts w:cs="Times New Roman"/>
+        </w:rPr>
+        <w:tab/>
+        <w:t>- 6</w:t>
+      </w:r>
+    </w:p>
+    <w:p>
+      <w:pPr>
+        <w:pStyle w:val="NoSpacing"/>
+        <w:ind w:left="1418"/>
+        <w:jc w:val="both"/>
+        <w:rPr>
+          <w:rFonts w:cs="Times New Roman"/>
+        </w:rPr>
+      </w:pPr>
+      <w:r>
+        <w:rPr>
+          <w:rFonts w:cs="Times New Roman"/>
+        </w:rPr>
+        <w:tab/>
+        <w:t>sehingga diperoleh harga-harga x</w:t>
+      </w:r>
+      <w:r>
+        <w:rPr>
+          <w:rFonts w:cs="Times New Roman"/>
+          <w:vertAlign w:val="subscript"/>
+        </w:rPr>
+        <w:t>1</w:t>
+      </w:r>
+      <w:r>
+        <w:rPr>
+          <w:rFonts w:cs="Times New Roman"/>
+        </w:rPr>
+        <w:t xml:space="preserve"> = 2 dan x</w:t>
+      </w:r>
+      <w:r>
+        <w:rPr>
+          <w:rFonts w:cs="Times New Roman"/>
+          <w:vertAlign w:val="subscript"/>
+        </w:rPr>
+        <w:t>2</w:t>
+      </w:r>
+      <w:r>
+        <w:rPr>
+          <w:rFonts w:cs="Times New Roman"/>
+        </w:rPr>
+        <w:t xml:space="preserve"> = 6.</w:t>
+      </w:r>
+    </w:p>
+    <w:p>
+      <w:pPr>
+        <w:pStyle w:val="NoSpacing"/>
+        <w:ind w:left="1418"/>
+        <w:jc w:val="both"/>
+        <w:rPr>
+          <w:rFonts w:cs="Times New Roman"/>
+        </w:rPr>
+      </w:pPr>
+      <w:r>
+        <w:rPr>
+          <w:rFonts w:cs="Times New Roman"/>
+        </w:rPr>
+        <w:t>Dengan demikian, solusi optimal dari persoalan PT Indah Gelas ini adalah bahwa perusahaan harus membuat produk 1 sebanyak 2 unit per menit, dan produk 2 sebanyak 6 unit per menit, dengan keuntungan yang dapat diperoleh sebesar z = 3(2) + 5(6) atau sebesar Rp 36 per menit.</w:t>
+      </w:r>
+    </w:p>
+    <w:p>
+      <w:pPr>
+        <w:pStyle w:val="NoSpacing"/>
+        <w:ind w:left="1418"/>
+        <w:jc w:val="both"/>
+        <w:rPr>
+          <w:rFonts w:cs="Times New Roman"/>
+        </w:rPr>
+      </w:pPr>
+    </w:p>
+    <w:p>
+      <w:pPr>
+        <w:pStyle w:val="NoSpacing"/>
+        <w:numPr>
+          <w:ilvl w:val="2"/>
+          <w:numId w:val="3"/>
+        </w:numPr>
+        <w:ind w:left="1418" w:hanging="425"/>
+        <w:jc w:val="both"/>
+        <w:rPr>
+          <w:rFonts w:cs="Times New Roman"/>
+        </w:rPr>
+      </w:pPr>
+      <w:r>
+        <w:rPr>
+          <w:rFonts w:cs="Times New Roman"/>
+        </w:rPr>
+        <w:t>Solusi grafis untuk persoalan minimasi</w:t>
+      </w:r>
+    </w:p>
+    <w:p>
+      <w:pPr>
+        <w:pStyle w:val="NoSpacing"/>
+        <w:ind w:left="1418"/>
+        <w:jc w:val="both"/>
+        <w:rPr>
+          <w:rFonts w:cs="Times New Roman"/>
+        </w:rPr>
+      </w:pPr>
+      <w:r>
+        <w:rPr>
+          <w:rFonts w:cs="Times New Roman"/>
+        </w:rPr>
+        <w:t xml:space="preserve">Contoh soal : </w:t>
+      </w:r>
+    </w:p>
+    <w:p>
+      <w:pPr>
+        <w:pStyle w:val="NoSpacing"/>
+        <w:ind w:left="1418"/>
+        <w:jc w:val="both"/>
+        <w:rPr>
+          <w:rFonts w:cs="Times New Roman"/>
+        </w:rPr>
+      </w:pPr>
+      <w:r>
+        <w:rPr>
+          <w:rFonts w:cs="Times New Roman"/>
+        </w:rPr>
+        <w:t xml:space="preserve">PT Auto Indah memproduksi dua jenis mobil, yaitu mobil sedan dan truk. Untuk meraih konsumen berpenghasilan tinggi, perusahaan ini memutuskan untuk melakukan promosi dalam dua macam acara TV, yaitu pada </w:t>
+      </w:r>
+      <w:r>
+        <w:rPr>
+          <w:rFonts w:cs="Times New Roman"/>
+        </w:rPr>
+        <w:t xml:space="preserve">acara hiburan dan acara olahraga. Promosi pada acara hiburan akan disaksikan oleh 7 juta pemirsa wanita dan 2 juta pemirsa pria. Promosi pada acara olahraga akan disaksikan oleh 2 juta pemirsa </w:t>
+      </w:r>
+      <w:r>
+        <w:rPr>
+          <w:rFonts w:cs="Times New Roman"/>
+        </w:rPr>
+        <w:lastRenderedPageBreak/>
+        <w:t>wanita dan 12 juta pemirsa pria. Biaya promosi pada acara hiburan adalah 5 juta rupiah/menit, sedangkan pada acara olahraga biayanya adalah 10 juta rupiah/menit. Jika perusahaan menginginkan promosinya disaksikan sedikitnya 28 juta pemirsa wanit dan sedikitnya oleh 24 juta pemirsa pria, bagaimanakah strategi promosi itu sebaiknya?</w:t>
+      </w:r>
+    </w:p>
+    <w:p>
+      <w:pPr>
+        <w:pStyle w:val="NoSpacing"/>
+        <w:ind w:left="1418"/>
+        <w:jc w:val="both"/>
+        <w:rPr>
+          <w:rFonts w:cs="Times New Roman"/>
+        </w:rPr>
+      </w:pPr>
+      <w:r>
+        <w:rPr>
+          <w:rFonts w:cs="Times New Roman"/>
+        </w:rPr>
+        <w:t>Jawaban :</w:t>
+      </w:r>
+    </w:p>
+    <w:p>
+      <w:pPr>
+        <w:pStyle w:val="NoSpacing"/>
+        <w:ind w:left="1418"/>
+        <w:jc w:val="both"/>
+        <w:rPr>
+          <w:rFonts w:cs="Times New Roman"/>
+        </w:rPr>
+      </w:pPr>
+      <w:r>
+        <w:rPr>
+          <w:rFonts w:cs="Times New Roman"/>
+        </w:rPr>
+        <w:t>Variabel keputusan :</w:t>
+      </w:r>
+    </w:p>
+    <w:p>
+      <w:pPr>
+        <w:pStyle w:val="NoSpacing"/>
+        <w:ind w:left="1418"/>
+        <w:jc w:val="both"/>
+        <w:rPr>
+          <w:rFonts w:cs="Times New Roman"/>
+        </w:rPr>
+      </w:pPr>
+      <w:r>
+        <w:rPr>
+          <w:rFonts w:cs="Times New Roman"/>
+        </w:rPr>
+        <w:tab/>
+      </w:r>
+      <w:r>
+        <w:rPr>
+          <w:rFonts w:cs="Times New Roman"/>
+        </w:rPr>
+        <w:tab/>
+        <w:t>x1 = lamanya promosi dalam acara hiburan</w:t>
+      </w:r>
+    </w:p>
+    <w:p>
+      <w:pPr>
+        <w:pStyle w:val="NoSpacing"/>
+        <w:ind w:left="1418"/>
+        <w:jc w:val="both"/>
+        <w:rPr>
+          <w:rFonts w:cs="Times New Roman"/>
+        </w:rPr>
+      </w:pPr>
+      <w:r>
+        <w:rPr>
+          <w:rFonts w:cs="Times New Roman"/>
+        </w:rPr>
+        <w:tab/>
+      </w:r>
+      <w:r>
+        <w:rPr>
+          <w:rFonts w:cs="Times New Roman"/>
+        </w:rPr>
+        <w:tab/>
+        <w:t>x2 = lamanya promosi dalam acara olahraga</w:t>
+      </w:r>
+    </w:p>
+    <w:p>
+      <w:pPr>
+        <w:pStyle w:val="NoSpacing"/>
+        <w:ind w:left="1418"/>
+        <w:jc w:val="both"/>
+        <w:rPr>
+          <w:rFonts w:cs="Times New Roman"/>
+        </w:rPr>
+      </w:pPr>
+      <w:r>
+        <w:rPr>
+          <w:rFonts w:cs="Times New Roman"/>
+        </w:rPr>
+        <w:t>formulasi persoalan :</w:t>
+      </w:r>
+    </w:p>
+    <w:p>
+      <w:pPr>
+        <w:pStyle w:val="NoSpacing"/>
+        <w:ind w:left="1418"/>
+        <w:jc w:val="both"/>
+        <w:rPr>
+          <w:rFonts w:cs="Times New Roman"/>
+        </w:rPr>
+      </w:pPr>
+      <w:r>
+        <w:rPr>
+          <w:rFonts w:cs="Times New Roman"/>
+        </w:rPr>
+        <w:tab/>
+      </w:r>
+      <w:r>
+        <w:rPr>
+          <w:rFonts w:cs="Times New Roman"/>
+        </w:rPr>
+        <w:tab/>
+        <w:t>minimalkan z = 5x1 + 10x2</w:t>
+      </w:r>
+    </w:p>
+    <w:p>
+      <w:pPr>
+        <w:pStyle w:val="NoSpacing"/>
+        <w:ind w:left="1418"/>
+        <w:jc w:val="both"/>
+        <w:rPr>
+          <w:rFonts w:cs="Times New Roman"/>
+        </w:rPr>
+      </w:pPr>
+      <w:r>
+        <w:rPr>
+          <w:rFonts w:cs="Times New Roman"/>
+        </w:rPr>
+        <w:tab/>
+      </w:r>
+      <w:r>
+        <w:rPr>
+          <w:rFonts w:cs="Times New Roman"/>
+        </w:rPr>
+        <w:tab/>
+        <w:t>berdasarkan</w:t>
+      </w:r>
+    </w:p>
+    <w:p>
+      <w:pPr>
+        <w:pStyle w:val="NoSpacing"/>
+        <w:tabs>
+          <w:tab w:val="left" w:pos="2977"/>
+          <w:tab w:val="left" w:pos="3402"/>
+          <w:tab w:val="left" w:pos="3686"/>
+          <w:tab w:val="left" w:pos="4253"/>
+          <w:tab w:val="left" w:pos="4536"/>
+        </w:tabs>
+        <w:ind w:left="1418"/>
+        <w:jc w:val="both"/>
+        <w:rPr>
+          <w:rFonts w:cs="Times New Roman"/>
+        </w:rPr>
+      </w:pPr>
+      <w:r>
+        <w:rPr>
+          <w:rFonts w:cs="Times New Roman"/>
+        </w:rPr>
+        <w:tab/>
+        <w:t>7x1</w:t>
+      </w:r>
+      <w:r>
+        <w:rPr>
+          <w:rFonts w:cs="Times New Roman"/>
+        </w:rPr>
+        <w:tab/>
+        <w:t>+</w:t>
+      </w:r>
+      <w:r>
+        <w:rPr>
+          <w:rFonts w:cs="Times New Roman"/>
+        </w:rPr>
+        <w:tab/>
+        <w:t>2x2</w:t>
+      </w:r>
+      <w:r>
+        <w:rPr>
+          <w:rFonts w:cs="Times New Roman"/>
+        </w:rPr>
+        <w:tab/>
+        <w:t>≥</w:t>
+      </w:r>
+      <w:r>
+        <w:rPr>
+          <w:rFonts w:cs="Times New Roman"/>
+        </w:rPr>
+        <w:tab/>
+        <w:t>28</w:t>
+      </w:r>
+    </w:p>
+    <w:p>
+      <w:pPr>
+        <w:pStyle w:val="NoSpacing"/>
+        <w:tabs>
+          <w:tab w:val="left" w:pos="2977"/>
+          <w:tab w:val="left" w:pos="3402"/>
+          <w:tab w:val="left" w:pos="3686"/>
+          <w:tab w:val="left" w:pos="4253"/>
+          <w:tab w:val="left" w:pos="4536"/>
+        </w:tabs>
+        <w:ind w:left="1418"/>
+        <w:jc w:val="both"/>
+        <w:rPr>
+          <w:rFonts w:cs="Times New Roman"/>
+        </w:rPr>
+      </w:pPr>
+      <w:r>
+        <w:rPr>
+          <w:rFonts w:cs="Times New Roman"/>
+        </w:rPr>
+        <w:tab/>
+        <w:t>2x1</w:t>
+      </w:r>
+      <w:r>
+        <w:rPr>
+          <w:rFonts w:cs="Times New Roman"/>
+        </w:rPr>
+        <w:tab/>
+        <w:t>+</w:t>
+      </w:r>
+      <w:r>
+        <w:rPr>
+          <w:rFonts w:cs="Times New Roman"/>
+        </w:rPr>
+        <w:tab/>
+        <w:t>12x2</w:t>
+      </w:r>
+      <w:r>
+        <w:rPr>
+          <w:rFonts w:cs="Times New Roman"/>
+        </w:rPr>
+        <w:tab/>
+      </w:r>
+      <w:r>
+        <w:rPr>
+          <w:rFonts w:cs="Times New Roman"/>
+        </w:rPr>
+        <w:t>≥</w:t>
+      </w:r>
+      <w:r>
+        <w:rPr>
+          <w:rFonts w:cs="Times New Roman"/>
+        </w:rPr>
+        <w:tab/>
+        <w:t>24</w:t>
+      </w:r>
+    </w:p>
+    <w:p>
+      <w:pPr>
+        <w:pStyle w:val="NoSpacing"/>
+        <w:tabs>
+          <w:tab w:val="left" w:pos="2977"/>
+          <w:tab w:val="left" w:pos="3402"/>
+          <w:tab w:val="left" w:pos="3686"/>
+          <w:tab w:val="left" w:pos="4253"/>
+          <w:tab w:val="left" w:pos="4536"/>
+        </w:tabs>
+        <w:ind w:left="1418"/>
+        <w:jc w:val="both"/>
+        <w:rPr>
+          <w:rFonts w:cs="Times New Roman"/>
+          <w:lang w:val="en-US"/>
+        </w:rPr>
+      </w:pPr>
+      <w:r>
+        <w:rPr>
+          <w:rFonts w:cs="Times New Roman"/>
+        </w:rPr>
+        <w:tab/>
+        <w:t xml:space="preserve">x1   </w:t>
+      </w:r>
+      <w:r>
+        <w:rPr>
+          <w:rFonts w:cs="Times New Roman"/>
+        </w:rPr>
+        <w:t>≥</w:t>
+      </w:r>
+      <w:r>
+        <w:rPr>
+          <w:rFonts w:cs="Times New Roman"/>
+        </w:rPr>
+        <w:t xml:space="preserve">   0,   x2</w:t>
+      </w:r>
+      <w:r>
+        <w:rPr>
+          <w:rFonts w:cs="Times New Roman"/>
+        </w:rPr>
+        <w:tab/>
+      </w:r>
+      <w:r>
+        <w:rPr>
+          <w:rFonts w:cs="Times New Roman"/>
+        </w:rPr>
+        <w:t>≥</w:t>
+      </w:r>
+      <w:r>
+        <w:rPr>
+          <w:rFonts w:cs="Times New Roman"/>
+        </w:rPr>
+        <w:t xml:space="preserve">   0</w:t>
+      </w:r>
     </w:p>
     <w:p>
       <w:pPr>
@@ -5696,6 +7550,946 @@
     <w:p>
       <w:pPr>
         <w:pStyle w:val="NoSpacing"/>
+        <w:ind w:left="993"/>
+        <w:jc w:val="both"/>
+        <w:rPr>
+          <w:rFonts w:cs="Times New Roman"/>
+        </w:rPr>
+      </w:pPr>
+      <w:r>
+        <w:rPr>
+          <w:rFonts w:cs="Times New Roman"/>
+        </w:rPr>
+        <w:t>Telah diterangkan</w:t>
+      </w:r>
+      <w:r>
+        <w:rPr>
+          <w:rFonts w:cs="Times New Roman"/>
+        </w:rPr>
+        <w:t xml:space="preserve"> pada bab sebelumnya bahwa model programa linier ini dapat memiliki pembatas-pembatas yang bertanda </w:t>
+      </w:r>
+      <w:r>
+        <w:rPr>
+          <w:rFonts w:cs="Times New Roman"/>
+        </w:rPr>
+        <w:t xml:space="preserve">≤, =, maupun </w:t>
+      </w:r>
+      <w:r>
+        <w:rPr>
+          <w:rFonts w:cs="Times New Roman"/>
+        </w:rPr>
+        <w:t>≥</w:t>
+      </w:r>
+      <w:r>
+        <w:rPr>
+          <w:rFonts w:cs="Times New Roman"/>
+        </w:rPr>
+        <w:t>. Demikian juga variabel-variabelnya yang dapat berupa variabel nonnegatif, dapat pulavariabel-variabel yang tidak terbatas dalam tanda (</w:t>
+      </w:r>
+      <w:r>
+        <w:rPr>
+          <w:rFonts w:cs="Times New Roman"/>
+          <w:i/>
+        </w:rPr>
+        <w:t>unrestricted in sign</w:t>
+      </w:r>
+      <w:r>
+        <w:rPr>
+          <w:rFonts w:cs="Times New Roman"/>
+        </w:rPr>
+        <w:t>).</w:t>
+      </w:r>
+    </w:p>
+    <w:p>
+      <w:pPr>
+        <w:pStyle w:val="NoSpacing"/>
+        <w:ind w:left="993"/>
+        <w:jc w:val="both"/>
+        <w:rPr>
+          <w:rFonts w:cs="Times New Roman"/>
+        </w:rPr>
+      </w:pPr>
+      <w:r>
+        <w:rPr>
+          <w:rFonts w:cs="Times New Roman"/>
+        </w:rPr>
+        <w:t>Di dalam menyelesaikan persoalan programa linier dengan menggunakan metode simpleks, bentuk dasar yag digunakan haruslah bentuk standar, yaitu bentuk formulasi yang memiliki sifat-sifat sebagai berikut :</w:t>
+      </w:r>
+    </w:p>
+    <w:p>
+      <w:pPr>
+        <w:pStyle w:val="NoSpacing"/>
+        <w:numPr>
+          <w:ilvl w:val="0"/>
+          <w:numId w:val="20"/>
+        </w:numPr>
+        <w:ind w:left="1276" w:hanging="283"/>
+        <w:jc w:val="both"/>
+        <w:rPr>
+          <w:rFonts w:cs="Times New Roman"/>
+        </w:rPr>
+      </w:pPr>
+      <w:r>
+        <w:rPr>
+          <w:rFonts w:cs="Times New Roman"/>
+        </w:rPr>
+        <w:t>Seluruh pembatas harus berbentuk persamaan (bertanda =) dengan rusa kanan yang nonnegatif</w:t>
+      </w:r>
+    </w:p>
+    <w:p>
+      <w:pPr>
+        <w:pStyle w:val="NoSpacing"/>
+        <w:numPr>
+          <w:ilvl w:val="0"/>
+          <w:numId w:val="20"/>
+        </w:numPr>
+        <w:ind w:left="1276" w:hanging="283"/>
+        <w:jc w:val="both"/>
+        <w:rPr>
+          <w:rFonts w:cs="Times New Roman"/>
+        </w:rPr>
+      </w:pPr>
+      <w:r>
+        <w:rPr>
+          <w:rFonts w:cs="Times New Roman"/>
+        </w:rPr>
+        <w:t>Seluruh variabel harus merupakan variabel nonnegatif</w:t>
+      </w:r>
+    </w:p>
+    <w:p>
+      <w:pPr>
+        <w:pStyle w:val="NoSpacing"/>
+        <w:numPr>
+          <w:ilvl w:val="0"/>
+          <w:numId w:val="20"/>
+        </w:numPr>
+        <w:ind w:left="1276" w:hanging="283"/>
+        <w:jc w:val="both"/>
+        <w:rPr>
+          <w:rFonts w:cs="Times New Roman"/>
+        </w:rPr>
+      </w:pPr>
+      <w:r>
+        <w:rPr>
+          <w:rFonts w:cs="Times New Roman"/>
+        </w:rPr>
+        <w:t>Fungsi tujuannya dapat berupa maksimasi atau minimasi</w:t>
+      </w:r>
+    </w:p>
+    <w:p>
+      <w:pPr>
+        <w:pStyle w:val="NoSpacing"/>
+        <w:ind w:left="993"/>
+        <w:jc w:val="both"/>
+        <w:rPr>
+          <w:rFonts w:cs="Times New Roman"/>
+        </w:rPr>
+      </w:pPr>
+      <w:r>
+        <w:rPr>
+          <w:rFonts w:cs="Times New Roman"/>
+        </w:rPr>
+        <w:t>Untuk mengubah suatu bentuk formulasi yang belum standar</w:t>
+      </w:r>
+      <w:r>
+        <w:rPr>
+          <w:rFonts w:cs="Times New Roman"/>
+        </w:rPr>
+        <w:t xml:space="preserve"> ke dalam bentuk standar ini dapat dilakukan dengan cara sebagai berikut :</w:t>
+      </w:r>
+    </w:p>
+    <w:p>
+      <w:pPr>
+        <w:pStyle w:val="NoSpacing"/>
+        <w:numPr>
+          <w:ilvl w:val="2"/>
+          <w:numId w:val="3"/>
+        </w:numPr>
+        <w:ind w:left="1276" w:hanging="283"/>
+        <w:jc w:val="both"/>
+        <w:rPr>
+          <w:rFonts w:cs="Times New Roman"/>
+        </w:rPr>
+      </w:pPr>
+      <w:r>
+        <w:rPr>
+          <w:rFonts w:cs="Times New Roman"/>
+        </w:rPr>
+        <w:t>Pembatas (</w:t>
+      </w:r>
+      <w:r>
+        <w:rPr>
+          <w:rFonts w:cs="Times New Roman"/>
+          <w:i/>
+        </w:rPr>
+        <w:t>constraint</w:t>
+      </w:r>
+      <w:r>
+        <w:rPr>
+          <w:rFonts w:cs="Times New Roman"/>
+        </w:rPr>
+        <w:t>)</w:t>
+      </w:r>
+    </w:p>
+    <w:p>
+      <w:pPr>
+        <w:pStyle w:val="NoSpacing"/>
+        <w:numPr>
+          <w:ilvl w:val="3"/>
+          <w:numId w:val="3"/>
+        </w:numPr>
+        <w:ind w:left="1560" w:hanging="284"/>
+        <w:jc w:val="both"/>
+        <w:rPr>
+          <w:rFonts w:cs="Times New Roman"/>
+        </w:rPr>
+      </w:pPr>
+      <w:r>
+        <w:rPr>
+          <w:rFonts w:cs="Times New Roman"/>
+        </w:rPr>
+        <w:t xml:space="preserve">Pembatas yang bertanda </w:t>
+      </w:r>
+      <w:r>
+        <w:rPr>
+          <w:rFonts w:cs="Times New Roman"/>
+        </w:rPr>
+        <w:t>≤</w:t>
+      </w:r>
+      <w:r>
+        <w:rPr>
+          <w:rFonts w:cs="Times New Roman"/>
+        </w:rPr>
+        <w:t xml:space="preserve"> atau</w:t>
+      </w:r>
+      <w:r>
+        <w:rPr>
+          <w:rFonts w:cs="Times New Roman"/>
+        </w:rPr>
+        <w:t xml:space="preserve"> ≥</w:t>
+      </w:r>
+      <w:r>
+        <w:rPr>
+          <w:rFonts w:cs="Times New Roman"/>
+        </w:rPr>
+        <w:t xml:space="preserve"> dapat dijadikan suatu persamaan (bertanda =) dengan menambahkan atau mengurangi dengan suatu variabel </w:t>
+      </w:r>
+      <w:r>
+        <w:rPr>
+          <w:rFonts w:cs="Times New Roman"/>
+          <w:i/>
+        </w:rPr>
+        <w:t>slack</w:t>
+      </w:r>
+      <w:r>
+        <w:rPr>
+          <w:rFonts w:cs="Times New Roman"/>
+        </w:rPr>
+        <w:t xml:space="preserve"> pada rusa kiri pembatas itu.</w:t>
+      </w:r>
+    </w:p>
+    <w:p>
+      <w:pPr>
+        <w:pStyle w:val="NoSpacing"/>
+        <w:ind w:left="1560"/>
+        <w:jc w:val="both"/>
+        <w:rPr>
+          <w:rFonts w:cs="Times New Roman"/>
+        </w:rPr>
+      </w:pPr>
+      <w:r>
+        <w:rPr>
+          <w:rFonts w:cs="Times New Roman"/>
+        </w:rPr>
+        <w:t>C</w:t>
+      </w:r>
+      <w:r>
+        <w:rPr>
+          <w:rFonts w:cs="Times New Roman"/>
+        </w:rPr>
+        <w:t>ontoh</w:t>
+      </w:r>
+      <w:r>
+        <w:rPr>
+          <w:rFonts w:cs="Times New Roman"/>
+        </w:rPr>
+        <w:t xml:space="preserve"> </w:t>
+      </w:r>
+      <w:r>
+        <w:rPr>
+          <w:rFonts w:cs="Times New Roman"/>
+        </w:rPr>
+        <w:t>1</w:t>
+      </w:r>
+      <w:r>
+        <w:rPr>
+          <w:rFonts w:cs="Times New Roman"/>
+        </w:rPr>
+        <w:t xml:space="preserve">: </w:t>
+      </w:r>
+    </w:p>
+    <w:p>
+      <w:pPr>
+        <w:pStyle w:val="NoSpacing"/>
+        <w:ind w:left="1560"/>
+        <w:jc w:val="both"/>
+        <w:rPr>
+          <w:rFonts w:cs="Times New Roman"/>
+        </w:rPr>
+      </w:pPr>
+      <w:r>
+        <w:rPr>
+          <w:rFonts w:cs="Times New Roman"/>
+        </w:rPr>
+        <w:tab/>
+        <w:t>x</w:t>
+      </w:r>
+      <w:r>
+        <w:rPr>
+          <w:rFonts w:cs="Times New Roman"/>
+          <w:vertAlign w:val="subscript"/>
+        </w:rPr>
+        <w:t>1</w:t>
+      </w:r>
+      <w:r>
+        <w:rPr>
+          <w:rFonts w:cs="Times New Roman"/>
+        </w:rPr>
+        <w:t xml:space="preserve"> + 2x</w:t>
+      </w:r>
+      <w:r>
+        <w:rPr>
+          <w:rFonts w:cs="Times New Roman"/>
+          <w:vertAlign w:val="subscript"/>
+        </w:rPr>
+        <w:t>2</w:t>
+      </w:r>
+      <w:r>
+        <w:rPr>
+          <w:rFonts w:cs="Times New Roman"/>
+        </w:rPr>
+        <w:t xml:space="preserve"> </w:t>
+      </w:r>
+      <w:r>
+        <w:rPr>
+          <w:rFonts w:cs="Times New Roman"/>
+        </w:rPr>
+        <w:t>≤</w:t>
+      </w:r>
+      <w:r>
+        <w:rPr>
+          <w:rFonts w:cs="Times New Roman"/>
+        </w:rPr>
+        <w:t xml:space="preserve"> 6</w:t>
+      </w:r>
+    </w:p>
+    <w:p>
+      <w:pPr>
+        <w:pStyle w:val="NoSpacing"/>
+        <w:ind w:left="1560"/>
+        <w:jc w:val="both"/>
+        <w:rPr>
+          <w:rFonts w:cs="Times New Roman"/>
+        </w:rPr>
+      </w:pPr>
+      <w:r>
+        <w:rPr>
+          <w:rFonts w:cs="Times New Roman"/>
+        </w:rPr>
+        <w:t xml:space="preserve">kita tambahkan </w:t>
+      </w:r>
+      <w:r>
+        <w:rPr>
+          <w:rFonts w:cs="Times New Roman"/>
+          <w:i/>
+        </w:rPr>
+        <w:t>slack</w:t>
+      </w:r>
+      <w:r>
+        <w:rPr>
+          <w:rFonts w:cs="Times New Roman"/>
+        </w:rPr>
+        <w:t xml:space="preserve"> S</w:t>
+      </w:r>
+      <w:r>
+        <w:rPr>
+          <w:rFonts w:cs="Times New Roman"/>
+          <w:vertAlign w:val="subscript"/>
+        </w:rPr>
+        <w:t>1</w:t>
+      </w:r>
+      <w:r>
+        <w:rPr>
+          <w:rFonts w:cs="Times New Roman"/>
+        </w:rPr>
+        <w:t xml:space="preserve"> </w:t>
+      </w:r>
+      <w:r>
+        <w:rPr>
+          <w:rFonts w:cs="Times New Roman"/>
+        </w:rPr>
+        <w:t>≥</w:t>
+      </w:r>
+      <w:r>
+        <w:rPr>
+          <w:rFonts w:cs="Times New Roman"/>
+        </w:rPr>
+        <w:t xml:space="preserve"> 0 pada rusa kiri sehingga diperoleh persamaan:</w:t>
+      </w:r>
+    </w:p>
+    <w:p>
+      <w:pPr>
+        <w:pStyle w:val="NoSpacing"/>
+        <w:ind w:left="1560"/>
+        <w:jc w:val="both"/>
+        <w:rPr>
+          <w:rFonts w:cs="Times New Roman"/>
+        </w:rPr>
+      </w:pPr>
+      <w:r>
+        <w:rPr>
+          <w:rFonts w:cs="Times New Roman"/>
+        </w:rPr>
+        <w:tab/>
+        <w:t>x</w:t>
+      </w:r>
+      <w:r>
+        <w:rPr>
+          <w:rFonts w:cs="Times New Roman"/>
+          <w:vertAlign w:val="subscript"/>
+        </w:rPr>
+        <w:t>1</w:t>
+      </w:r>
+      <w:r>
+        <w:rPr>
+          <w:rFonts w:cs="Times New Roman"/>
+        </w:rPr>
+        <w:t xml:space="preserve"> + 2x</w:t>
+      </w:r>
+      <w:r>
+        <w:rPr>
+          <w:rFonts w:cs="Times New Roman"/>
+          <w:vertAlign w:val="subscript"/>
+        </w:rPr>
+        <w:t>2</w:t>
+      </w:r>
+      <w:r>
+        <w:rPr>
+          <w:rFonts w:cs="Times New Roman"/>
+        </w:rPr>
+        <w:t xml:space="preserve"> +S</w:t>
+      </w:r>
+      <w:r>
+        <w:rPr>
+          <w:rFonts w:cs="Times New Roman"/>
+          <w:vertAlign w:val="subscript"/>
+        </w:rPr>
+        <w:t>1</w:t>
+      </w:r>
+      <w:r>
+        <w:rPr>
+          <w:rFonts w:cs="Times New Roman"/>
+        </w:rPr>
+        <w:t xml:space="preserve"> = 6, S</w:t>
+      </w:r>
+      <w:r>
+        <w:rPr>
+          <w:rFonts w:cs="Times New Roman"/>
+          <w:vertAlign w:val="subscript"/>
+        </w:rPr>
+        <w:t>1</w:t>
+      </w:r>
+      <w:r>
+        <w:rPr>
+          <w:rFonts w:cs="Times New Roman"/>
+        </w:rPr>
+        <w:t xml:space="preserve"> </w:t>
+      </w:r>
+      <w:r>
+        <w:rPr>
+          <w:rFonts w:cs="Times New Roman"/>
+        </w:rPr>
+        <w:t>≥</w:t>
+      </w:r>
+      <w:r>
+        <w:rPr>
+          <w:rFonts w:cs="Times New Roman"/>
+        </w:rPr>
+        <w:t xml:space="preserve"> 0</w:t>
+      </w:r>
+    </w:p>
+    <w:p>
+      <w:pPr>
+        <w:pStyle w:val="NoSpacing"/>
+        <w:ind w:left="1560"/>
+        <w:jc w:val="both"/>
+        <w:rPr>
+          <w:rFonts w:cs="Times New Roman"/>
+        </w:rPr>
+      </w:pPr>
+      <w:r>
+        <w:rPr>
+          <w:rFonts w:cs="Times New Roman"/>
+        </w:rPr>
+        <w:t>J</w:t>
+      </w:r>
+      <w:r>
+        <w:rPr>
+          <w:rFonts w:cs="Times New Roman"/>
+        </w:rPr>
+        <w:t>ika pembatas di atas menyatakan batas penggunaan suatu sumber, maka S</w:t>
+      </w:r>
+      <w:r>
+        <w:rPr>
+          <w:rFonts w:cs="Times New Roman"/>
+          <w:vertAlign w:val="subscript"/>
+        </w:rPr>
+        <w:t>1</w:t>
+      </w:r>
+      <w:r>
+        <w:rPr>
+          <w:rFonts w:cs="Times New Roman"/>
+        </w:rPr>
+        <w:t xml:space="preserve"> akan menyatakan banyaknya sumber yang tidak terpakai.</w:t>
+      </w:r>
+    </w:p>
+    <w:p>
+      <w:pPr>
+        <w:pStyle w:val="NoSpacing"/>
+        <w:ind w:left="1560"/>
+        <w:jc w:val="both"/>
+        <w:rPr>
+          <w:rFonts w:cs="Times New Roman"/>
+        </w:rPr>
+      </w:pPr>
+      <w:r>
+        <w:rPr>
+          <w:rFonts w:cs="Times New Roman"/>
+        </w:rPr>
+        <w:t>Contoh 2:</w:t>
+      </w:r>
+    </w:p>
+    <w:p>
+      <w:pPr>
+        <w:pStyle w:val="NoSpacing"/>
+        <w:ind w:left="1560"/>
+        <w:jc w:val="both"/>
+        <w:rPr>
+          <w:rFonts w:cs="Times New Roman"/>
+        </w:rPr>
+      </w:pPr>
+      <w:r>
+        <w:rPr>
+          <w:rFonts w:cs="Times New Roman"/>
+        </w:rPr>
+        <w:tab/>
+      </w:r>
+      <w:r>
+        <w:rPr>
+          <w:rFonts w:cs="Times New Roman"/>
+        </w:rPr>
+        <w:t>3x</w:t>
+      </w:r>
+      <w:r>
+        <w:rPr>
+          <w:rFonts w:cs="Times New Roman"/>
+          <w:vertAlign w:val="subscript"/>
+        </w:rPr>
+        <w:t>1</w:t>
+      </w:r>
+      <w:r>
+        <w:rPr>
+          <w:rFonts w:cs="Times New Roman"/>
+        </w:rPr>
+        <w:t xml:space="preserve"> + 2x</w:t>
+      </w:r>
+      <w:r>
+        <w:rPr>
+          <w:rFonts w:cs="Times New Roman"/>
+          <w:vertAlign w:val="subscript"/>
+        </w:rPr>
+        <w:t>2</w:t>
+      </w:r>
+      <w:r>
+        <w:rPr>
+          <w:rFonts w:cs="Times New Roman"/>
+        </w:rPr>
+        <w:t xml:space="preserve"> – 3x</w:t>
+      </w:r>
+      <w:r>
+        <w:rPr>
+          <w:rFonts w:cs="Times New Roman"/>
+          <w:vertAlign w:val="subscript"/>
+        </w:rPr>
+        <w:t>3</w:t>
+      </w:r>
+      <w:r>
+        <w:rPr>
+          <w:rFonts w:cs="Times New Roman"/>
+        </w:rPr>
+        <w:t xml:space="preserve"> </w:t>
+      </w:r>
+      <w:r>
+        <w:rPr>
+          <w:rFonts w:cs="Times New Roman"/>
+        </w:rPr>
+        <w:t>≥</w:t>
+      </w:r>
+      <w:r>
+        <w:rPr>
+          <w:rFonts w:cs="Times New Roman"/>
+        </w:rPr>
+        <w:t xml:space="preserve"> 5</w:t>
+      </w:r>
+    </w:p>
+    <w:p>
+      <w:pPr>
+        <w:pStyle w:val="NoSpacing"/>
+        <w:ind w:left="1560"/>
+        <w:jc w:val="both"/>
+        <w:rPr>
+          <w:rFonts w:cs="Times New Roman"/>
+        </w:rPr>
+      </w:pPr>
+      <w:r>
+        <w:rPr>
+          <w:rFonts w:cs="Times New Roman"/>
+        </w:rPr>
+        <w:t>karena ruas kirinya tidak</w:t>
+      </w:r>
+      <w:r>
+        <w:rPr>
+          <w:rFonts w:cs="Times New Roman"/>
+        </w:rPr>
+        <w:t xml:space="preserve"> lebih kecil dari ruas kanan, maka harus dikurangkan variabel S</w:t>
+      </w:r>
+      <w:r>
+        <w:rPr>
+          <w:rFonts w:cs="Times New Roman"/>
+          <w:vertAlign w:val="subscript"/>
+        </w:rPr>
+        <w:t>2</w:t>
+      </w:r>
+      <w:r>
+        <w:rPr>
+          <w:rFonts w:cs="Times New Roman"/>
+        </w:rPr>
+        <w:t xml:space="preserve"> </w:t>
+      </w:r>
+      <w:r>
+        <w:rPr>
+          <w:rFonts w:cs="Times New Roman"/>
+        </w:rPr>
+        <w:t>≥</w:t>
+      </w:r>
+      <w:r>
+        <w:rPr>
+          <w:rFonts w:cs="Times New Roman"/>
+        </w:rPr>
+        <w:t xml:space="preserve"> 0 pada ruas kiri sehingga diperoleh persamaan :</w:t>
+      </w:r>
+    </w:p>
+    <w:p>
+      <w:pPr>
+        <w:pStyle w:val="NoSpacing"/>
+        <w:ind w:left="1560"/>
+        <w:jc w:val="both"/>
+        <w:rPr>
+          <w:rFonts w:cs="Times New Roman"/>
+        </w:rPr>
+      </w:pPr>
+      <w:r>
+        <w:rPr>
+          <w:rFonts w:cs="Times New Roman"/>
+        </w:rPr>
+        <w:tab/>
+        <w:t>3x</w:t>
+      </w:r>
+      <w:r>
+        <w:rPr>
+          <w:rFonts w:cs="Times New Roman"/>
+          <w:vertAlign w:val="subscript"/>
+        </w:rPr>
+        <w:t>1</w:t>
+      </w:r>
+      <w:r>
+        <w:rPr>
+          <w:rFonts w:cs="Times New Roman"/>
+        </w:rPr>
+        <w:t xml:space="preserve"> + 2x</w:t>
+      </w:r>
+      <w:r>
+        <w:rPr>
+          <w:rFonts w:cs="Times New Roman"/>
+          <w:vertAlign w:val="subscript"/>
+        </w:rPr>
+        <w:t>2</w:t>
+      </w:r>
+      <w:r>
+        <w:rPr>
+          <w:rFonts w:cs="Times New Roman"/>
+        </w:rPr>
+        <w:t xml:space="preserve"> – 3x</w:t>
+      </w:r>
+      <w:r>
+        <w:rPr>
+          <w:rFonts w:cs="Times New Roman"/>
+          <w:vertAlign w:val="subscript"/>
+        </w:rPr>
+        <w:t>3</w:t>
+      </w:r>
+      <w:r>
+        <w:rPr>
+          <w:rFonts w:cs="Times New Roman"/>
+        </w:rPr>
+        <w:t xml:space="preserve"> – S</w:t>
+      </w:r>
+      <w:r>
+        <w:rPr>
+          <w:rFonts w:cs="Times New Roman"/>
+          <w:vertAlign w:val="subscript"/>
+        </w:rPr>
+        <w:t>2</w:t>
+      </w:r>
+      <w:r>
+        <w:rPr>
+          <w:rFonts w:cs="Times New Roman"/>
+        </w:rPr>
+        <w:t xml:space="preserve"> = 5, S</w:t>
+      </w:r>
+      <w:r>
+        <w:rPr>
+          <w:rFonts w:cs="Times New Roman"/>
+          <w:vertAlign w:val="subscript"/>
+        </w:rPr>
+        <w:t>2</w:t>
+      </w:r>
+      <w:r>
+        <w:rPr>
+          <w:rFonts w:cs="Times New Roman"/>
+        </w:rPr>
+        <w:t xml:space="preserve"> </w:t>
+      </w:r>
+      <w:r>
+        <w:rPr>
+          <w:rFonts w:cs="Times New Roman"/>
+        </w:rPr>
+        <w:t>≥</w:t>
+      </w:r>
+      <w:r>
+        <w:rPr>
+          <w:rFonts w:cs="Times New Roman"/>
+        </w:rPr>
+        <w:t xml:space="preserve"> 0</w:t>
+      </w:r>
+    </w:p>
+    <w:p>
+      <w:pPr>
+        <w:pStyle w:val="NoSpacing"/>
+        <w:numPr>
+          <w:ilvl w:val="3"/>
+          <w:numId w:val="3"/>
+        </w:numPr>
+        <w:ind w:left="1560" w:hanging="284"/>
+        <w:jc w:val="both"/>
+        <w:rPr>
+          <w:rFonts w:cs="Times New Roman"/>
+        </w:rPr>
+      </w:pPr>
+      <w:r>
+        <w:rPr>
+          <w:rFonts w:cs="Times New Roman"/>
+        </w:rPr>
+        <w:t>Ruas kanan dari suatu persamaan dapat dijadikan bidang nonnegatif dengan cara mengalikan kedua ruas dengan -1.</w:t>
+      </w:r>
+    </w:p>
+    <w:p>
+      <w:pPr>
+        <w:pStyle w:val="NoSpacing"/>
+        <w:numPr>
+          <w:ilvl w:val="3"/>
+          <w:numId w:val="3"/>
+        </w:numPr>
+        <w:ind w:left="1560" w:hanging="284"/>
+        <w:jc w:val="both"/>
+        <w:rPr>
+          <w:rFonts w:cs="Times New Roman"/>
+        </w:rPr>
+      </w:pPr>
+      <w:r>
+        <w:rPr>
+          <w:rFonts w:cs="Times New Roman"/>
+        </w:rPr>
+        <w:t>Arah ketidaksamaan</w:t>
+      </w:r>
+    </w:p>
+    <w:p>
+      <w:pPr>
+        <w:pStyle w:val="NoSpacing"/>
+        <w:numPr>
+          <w:ilvl w:val="3"/>
+          <w:numId w:val="3"/>
+        </w:numPr>
+        <w:ind w:left="1560" w:hanging="284"/>
+        <w:jc w:val="both"/>
+        <w:rPr>
+          <w:rFonts w:cs="Times New Roman"/>
+        </w:rPr>
+      </w:pPr>
+      <w:r>
+        <w:rPr>
+          <w:rFonts w:cs="Times New Roman"/>
+        </w:rPr>
+        <w:t>Pembatas dengan ketidaksamaan</w:t>
+      </w:r>
+      <w:bookmarkStart w:id="0" w:name="_GoBack"/>
+      <w:bookmarkEnd w:id="0"/>
+    </w:p>
+    <w:p>
+      <w:pPr>
+        <w:pStyle w:val="NoSpacing"/>
+        <w:numPr>
+          <w:ilvl w:val="2"/>
+          <w:numId w:val="3"/>
+        </w:numPr>
+        <w:ind w:left="1276" w:hanging="283"/>
+        <w:jc w:val="both"/>
+        <w:rPr>
+          <w:rFonts w:cs="Times New Roman"/>
+        </w:rPr>
+      </w:pPr>
+      <w:r>
+        <w:rPr>
+          <w:rFonts w:cs="Times New Roman"/>
+        </w:rPr>
+        <w:t>Variabel</w:t>
+      </w:r>
+    </w:p>
+    <w:p>
+      <w:pPr>
+        <w:pStyle w:val="NoSpacing"/>
+        <w:ind w:left="1276"/>
+        <w:jc w:val="both"/>
+        <w:rPr>
+          <w:rFonts w:cs="Times New Roman"/>
+        </w:rPr>
+      </w:pPr>
+      <w:r>
+        <w:rPr>
+          <w:rFonts w:cs="Times New Roman"/>
+        </w:rPr>
+        <w:lastRenderedPageBreak/>
+        <w:t>Suatu variabel y1</w:t>
+      </w:r>
+      <w:r>
+        <w:rPr>
+          <w:rFonts w:cs="Times New Roman"/>
+        </w:rPr>
+        <w:t xml:space="preserve"> yang tidak terbatas dalam tanda dapat dinyatakan sebagai dua variabel nonnegatif dengan menggunakan subtitusi :</w:t>
+      </w:r>
+    </w:p>
+    <w:p>
+      <w:pPr>
+        <w:pStyle w:val="NoSpacing"/>
+        <w:ind w:left="1276"/>
+        <w:jc w:val="both"/>
+        <w:rPr>
+          <w:rFonts w:cs="Times New Roman"/>
+        </w:rPr>
+      </w:pPr>
+      <w:r>
+        <w:rPr>
+          <w:rFonts w:cs="Times New Roman"/>
+        </w:rPr>
+        <w:tab/>
+      </w:r>
+      <w:r>
+        <w:rPr>
+          <w:rFonts w:cs="Times New Roman"/>
+        </w:rPr>
+        <w:tab/>
+        <w:t xml:space="preserve">yi = yi’ – yi” dimana yi’ dan yi” </w:t>
+      </w:r>
+      <w:r>
+        <w:rPr>
+          <w:rFonts w:cs="Times New Roman"/>
+        </w:rPr>
+        <w:t>≥</w:t>
+      </w:r>
+      <w:r>
+        <w:rPr>
+          <w:rFonts w:cs="Times New Roman"/>
+        </w:rPr>
+        <w:t xml:space="preserve"> 0</w:t>
+      </w:r>
+    </w:p>
+    <w:p>
+      <w:pPr>
+        <w:pStyle w:val="NoSpacing"/>
+        <w:ind w:left="1276"/>
+        <w:jc w:val="both"/>
+        <w:rPr>
+          <w:rFonts w:cs="Times New Roman"/>
+        </w:rPr>
+      </w:pPr>
+      <w:r>
+        <w:rPr>
+          <w:rFonts w:cs="Times New Roman"/>
+        </w:rPr>
+        <w:t xml:space="preserve">subtitusi seperti ini harus dilakukan pada seluruh pembatas dan fungsi tujuannya.  </w:t>
+      </w:r>
+    </w:p>
+    <w:p>
+      <w:pPr>
+        <w:pStyle w:val="NoSpacing"/>
+        <w:numPr>
+          <w:ilvl w:val="2"/>
+          <w:numId w:val="3"/>
+        </w:numPr>
+        <w:ind w:left="1276" w:hanging="283"/>
+        <w:jc w:val="both"/>
+        <w:rPr>
+          <w:rFonts w:cs="Times New Roman"/>
+        </w:rPr>
+      </w:pPr>
+      <w:r>
+        <w:rPr>
+          <w:rFonts w:cs="Times New Roman"/>
+        </w:rPr>
+        <w:t>Fun</w:t>
+      </w:r>
+      <w:r>
+        <w:rPr>
+          <w:rFonts w:cs="Times New Roman"/>
+        </w:rPr>
+        <w:t>g</w:t>
+      </w:r>
+      <w:r>
+        <w:rPr>
+          <w:rFonts w:cs="Times New Roman"/>
+        </w:rPr>
+        <w:t>si tujuan</w:t>
+      </w:r>
+      <w:r>
+        <w:rPr>
+          <w:rFonts w:cs="Times New Roman"/>
+        </w:rPr>
+        <w:t xml:space="preserve"> </w:t>
+      </w:r>
+    </w:p>
+    <w:p>
+      <w:pPr>
+        <w:pStyle w:val="NoSpacing"/>
+        <w:ind w:left="993"/>
+        <w:jc w:val="both"/>
+        <w:rPr>
+          <w:rFonts w:cs="Times New Roman"/>
+        </w:rPr>
+      </w:pPr>
+    </w:p>
+    <w:p>
+      <w:pPr>
+        <w:pStyle w:val="NoSpacing"/>
         <w:numPr>
           <w:ilvl w:val="1"/>
           <w:numId w:val="3"/>
@@ -7055,25 +9849,25 @@
           <w:rFonts w:cs="Times New Roman"/>
           <w:lang w:val="en-US"/>
         </w:rPr>
+        <w:t>Sifat 1b : jika solusi optimalnya banyak maka paling sedikit ada dua titik ekstrem yang berdekatan.</w:t>
+      </w:r>
+    </w:p>
+    <w:p>
+      <w:pPr>
+        <w:pStyle w:val="NoSpacing"/>
+        <w:ind w:left="1890" w:hanging="900"/>
+        <w:jc w:val="both"/>
+        <w:rPr>
+          <w:rFonts w:cs="Times New Roman"/>
+          <w:lang w:val="en-US"/>
+        </w:rPr>
+      </w:pPr>
+      <w:r>
+        <w:rPr>
+          <w:rFonts w:cs="Times New Roman"/>
+          <w:lang w:val="en-US"/>
+        </w:rPr>
         <w:lastRenderedPageBreak/>
-        <w:t>Sifat 1b : jika solusi optimalnya banyak maka paling sedikit ada dua titik ekstrem yang berdekatan.</w:t>
-      </w:r>
-    </w:p>
-    <w:p>
-      <w:pPr>
-        <w:pStyle w:val="NoSpacing"/>
-        <w:ind w:left="1890" w:hanging="900"/>
-        <w:jc w:val="both"/>
-        <w:rPr>
-          <w:rFonts w:cs="Times New Roman"/>
-          <w:lang w:val="en-US"/>
-        </w:rPr>
-      </w:pPr>
-      <w:r>
-        <w:rPr>
-          <w:rFonts w:cs="Times New Roman"/>
-          <w:lang w:val="en-US"/>
-        </w:rPr>
         <w:t>Sifat 2    : hanya ada sejumlah terbatas titik ekstrem pada setiap persoalan</w:t>
       </w:r>
     </w:p>
@@ -7295,7 +10089,19 @@
         <w:rPr>
           <w:rFonts w:cs="Times New Roman"/>
         </w:rPr>
-        <w:t>Solusi Optimum Banyak</w:t>
+        <w:t xml:space="preserve">Solusi </w:t>
+      </w:r>
+      <w:r>
+        <w:rPr>
+          <w:rFonts w:cs="Times New Roman"/>
+        </w:rPr>
+        <w:t>Optimal</w:t>
+      </w:r>
+      <w:r>
+        <w:rPr>
+          <w:rFonts w:cs="Times New Roman"/>
+        </w:rPr>
+        <w:t xml:space="preserve"> Banyak</w:t>
       </w:r>
     </w:p>
     <w:p>
@@ -28402,7 +31208,52 @@
         <w:rPr>
           <w:rFonts w:cs="Times New Roman"/>
         </w:rPr>
-        <w:t xml:space="preserve">Jika </w:t>
+        <w:t>Jika λ</w:t>
+      </w:r>
+      <w:r>
+        <w:rPr>
+          <w:rFonts w:cs="Times New Roman"/>
+          <w:vertAlign w:val="subscript"/>
+        </w:rPr>
+        <w:t>n</w:t>
+      </w:r>
+      <w:r>
+        <w:rPr>
+          <w:rFonts w:cs="Times New Roman"/>
+        </w:rPr>
+        <w:t xml:space="preserve"> adalah konstan untuk semua n, maka dapat ditulis sebagai λ. Jika µ</w:t>
+      </w:r>
+      <w:r>
+        <w:rPr>
+          <w:rFonts w:cs="Times New Roman"/>
+          <w:vertAlign w:val="subscript"/>
+        </w:rPr>
+        <w:t>n</w:t>
+      </w:r>
+      <w:r>
+        <w:rPr>
+          <w:rFonts w:cs="Times New Roman"/>
+        </w:rPr>
+        <w:t xml:space="preserve"> konstan untuk semua n ≥ 1, maka dapat ditulis sebagai µ.</w:t>
+      </w:r>
+      <w:r>
+        <w:rPr>
+          <w:rFonts w:cs="Times New Roman"/>
+        </w:rPr>
+        <w:t xml:space="preserve"> Disini µ</w:t>
+      </w:r>
+      <w:r>
+        <w:rPr>
+          <w:rFonts w:cs="Times New Roman"/>
+          <w:vertAlign w:val="subscript"/>
+        </w:rPr>
+        <w:t>n</w:t>
+      </w:r>
+      <w:r>
+        <w:rPr>
+          <w:rFonts w:cs="Times New Roman"/>
+        </w:rPr>
+        <w:t xml:space="preserve"> = Sµ jika n ≥ S sehingga seluruh pelayan (sejumlah S) sibuk. Dalam hal ini 1/</w:t>
       </w:r>
       <w:r>
         <w:rPr>
@@ -28413,119 +31264,8 @@
       <w:r>
         <w:rPr>
           <w:rFonts w:cs="Times New Roman"/>
-          <w:vertAlign w:val="subscript"/>
-        </w:rPr>
-        <w:t>n</w:t>
-      </w:r>
-      <w:r>
-        <w:rPr>
-          <w:rFonts w:cs="Times New Roman"/>
-        </w:rPr>
-        <w:t xml:space="preserve"> adalah konstan untuk semua n, maka dapat ditulis sebagai </w:t>
-      </w:r>
-      <w:r>
-        <w:rPr>
-          <w:rFonts w:cs="Times New Roman"/>
-        </w:rPr>
-        <w:t>λ</w:t>
-      </w:r>
-      <w:r>
-        <w:rPr>
-          <w:rFonts w:cs="Times New Roman"/>
-        </w:rPr>
-        <w:t xml:space="preserve">. Jika </w:t>
-      </w:r>
-      <w:r>
-        <w:rPr>
-          <w:rFonts w:cs="Times New Roman"/>
-        </w:rPr>
-        <w:t>µ</w:t>
-      </w:r>
-      <w:r>
-        <w:rPr>
-          <w:rFonts w:cs="Times New Roman"/>
-          <w:vertAlign w:val="subscript"/>
-        </w:rPr>
-        <w:t>n</w:t>
-      </w:r>
-      <w:r>
-        <w:rPr>
-          <w:rFonts w:cs="Times New Roman"/>
-        </w:rPr>
-        <w:t xml:space="preserve"> konstan untuk semua n ≥ 1, maka dapat ditulis sebagai </w:t>
-      </w:r>
-      <w:r>
-        <w:rPr>
-          <w:rFonts w:cs="Times New Roman"/>
-        </w:rPr>
-        <w:t>µ</w:t>
-      </w:r>
-      <w:r>
-        <w:rPr>
-          <w:rFonts w:cs="Times New Roman"/>
-        </w:rPr>
-        <w:t>.</w:t>
-      </w:r>
-      <w:r>
-        <w:rPr>
-          <w:rFonts w:cs="Times New Roman"/>
-        </w:rPr>
-        <w:t xml:space="preserve"> Disini </w:t>
-      </w:r>
-      <w:r>
-        <w:rPr>
-          <w:rFonts w:cs="Times New Roman"/>
-        </w:rPr>
-        <w:t>µ</w:t>
-      </w:r>
-      <w:r>
-        <w:rPr>
-          <w:rFonts w:cs="Times New Roman"/>
-          <w:vertAlign w:val="subscript"/>
-        </w:rPr>
-        <w:t>n</w:t>
-      </w:r>
-      <w:r>
-        <w:rPr>
-          <w:rFonts w:cs="Times New Roman"/>
-        </w:rPr>
-        <w:t xml:space="preserve"> = S</w:t>
-      </w:r>
-      <w:r>
-        <w:rPr>
-          <w:rFonts w:cs="Times New Roman"/>
-        </w:rPr>
-        <w:t>µ</w:t>
-      </w:r>
-      <w:r>
-        <w:rPr>
-          <w:rFonts w:cs="Times New Roman"/>
-        </w:rPr>
-        <w:t xml:space="preserve"> jika n ≥ S sehingga seluruh pelayan (sejumlah S) sibuk. Dalam hal ini 1/</w:t>
-      </w:r>
-      <w:r>
-        <w:rPr>
-          <w:rFonts w:cs="Times New Roman"/>
-        </w:rPr>
-        <w:t>λ</w:t>
-      </w:r>
-      <w:r>
-        <w:rPr>
-          <w:rFonts w:cs="Times New Roman"/>
-        </w:rPr>
-        <w:t xml:space="preserve"> menyatakan ekspektasi waktu di antara kedatangan, sedangkan 1/</w:t>
-      </w:r>
-      <w:r>
-        <w:rPr>
-          <w:rFonts w:cs="Times New Roman"/>
-        </w:rPr>
-        <w:t>µ</w:t>
-      </w:r>
-      <w:r>
-        <w:rPr>
-          <w:rFonts w:cs="Times New Roman"/>
-        </w:rPr>
-        <w:t xml:space="preserve"> menyatakan ekspektasi waktu pelayanan.</w:t>
+        </w:rPr>
+        <w:t xml:space="preserve"> menyatakan ekspektasi waktu di antara kedatangan, sedangkan 1/µ menyatakan ekspektasi waktu pelayanan.</w:t>
       </w:r>
     </w:p>
     <w:p>
@@ -28544,19 +31284,7 @@
         <w:rPr>
           <w:rFonts w:cs="Times New Roman"/>
         </w:rPr>
-        <w:t xml:space="preserve">ρ = </w:t>
-      </w:r>
-      <w:r>
-        <w:rPr>
-          <w:rFonts w:cs="Times New Roman"/>
-        </w:rPr>
-        <w:t>λ</w:t>
-      </w:r>
-      <w:r>
-        <w:rPr>
-          <w:rFonts w:cs="Times New Roman"/>
-        </w:rPr>
-        <w:t>/</w:t>
+        <w:t>ρ = λ/</w:t>
       </w:r>
       <w:r>
         <w:rPr>
@@ -28953,7 +31681,6 @@
           <w:i/>
         </w:rPr>
       </w:pPr>
-      <w:bookmarkStart w:id="0" w:name="_GoBack"/>
       <w:r>
         <w:rPr>
           <w:rFonts w:cs="Times New Roman"/>
@@ -28962,7 +31689,6 @@
         <w:t>Hubungan antara L dan W</w:t>
       </w:r>
     </w:p>
-    <w:bookmarkEnd w:id="0"/>
     <w:p>
       <w:pPr>
         <w:pStyle w:val="NoSpacing"/>
@@ -28976,13 +31702,7 @@
         <w:rPr>
           <w:rFonts w:cs="Times New Roman"/>
         </w:rPr>
-        <w:t xml:space="preserve">Asumsikan bahwa </w:t>
-      </w:r>
-      <w:r>
-        <w:rPr>
-          <w:rFonts w:cs="Times New Roman"/>
-        </w:rPr>
-        <w:t>λ</w:t>
+        <w:t>Asumsikan bahwa λ</w:t>
       </w:r>
       <w:r>
         <w:rPr>
@@ -28995,19 +31715,7 @@
         <w:rPr>
           <w:rFonts w:cs="Times New Roman"/>
         </w:rPr>
-        <w:t xml:space="preserve"> adalah konstan untuk semua n sehingga cukup ditulis </w:t>
-      </w:r>
-      <w:r>
-        <w:rPr>
-          <w:rFonts w:cs="Times New Roman"/>
-        </w:rPr>
-        <w:t>λ</w:t>
-      </w:r>
-      <w:r>
-        <w:rPr>
-          <w:rFonts w:cs="Times New Roman"/>
-        </w:rPr>
-        <w:t xml:space="preserve">. Maka dalam proses antrian yang </w:t>
+        <w:t xml:space="preserve"> adalah konstan untuk semua n sehingga cukup ditulis λ. Maka dalam proses antrian yang </w:t>
       </w:r>
       <w:r>
         <w:rPr>
@@ -29037,19 +31745,7 @@
           <w:rFonts w:cs="Times New Roman"/>
         </w:rPr>
         <w:tab/>
-        <w:t xml:space="preserve">L   = </w:t>
-      </w:r>
-      <w:r>
-        <w:rPr>
-          <w:rFonts w:cs="Times New Roman"/>
-        </w:rPr>
-        <w:t>λ</w:t>
-      </w:r>
-      <w:r>
-        <w:rPr>
-          <w:rFonts w:cs="Times New Roman"/>
-        </w:rPr>
-        <w:t xml:space="preserve"> W</w:t>
+        <w:t>L   = λ W</w:t>
       </w:r>
     </w:p>
     <w:p>
@@ -29079,19 +31775,7 @@
         <w:rPr>
           <w:rFonts w:cs="Times New Roman"/>
         </w:rPr>
-        <w:t xml:space="preserve"> = </w:t>
-      </w:r>
-      <w:r>
-        <w:rPr>
-          <w:rFonts w:cs="Times New Roman"/>
-        </w:rPr>
-        <w:t>λ</w:t>
-      </w:r>
-      <w:r>
-        <w:rPr>
-          <w:rFonts w:cs="Times New Roman"/>
-        </w:rPr>
-        <w:t xml:space="preserve"> W</w:t>
+        <w:t xml:space="preserve"> = λ W</w:t>
       </w:r>
       <w:r>
         <w:rPr>
@@ -29120,19 +31804,7 @@
         <w:rPr>
           <w:rFonts w:cs="Times New Roman"/>
         </w:rPr>
-        <w:t xml:space="preserve"> rata-rata dalah konstan untuk semua n ≥ 1 sehingga cukup ditulis sebagai 1/</w:t>
-      </w:r>
-      <w:r>
-        <w:rPr>
-          <w:rFonts w:cs="Times New Roman"/>
-        </w:rPr>
-        <w:t>µ</w:t>
-      </w:r>
-      <w:r>
-        <w:rPr>
-          <w:rFonts w:cs="Times New Roman"/>
-        </w:rPr>
-        <w:t>, maka:</w:t>
+        <w:t xml:space="preserve"> rata-rata dalah konstan untuk semua n ≥ 1 sehingga cukup ditulis sebagai 1/µ, maka:</w:t>
       </w:r>
     </w:p>
     <w:p>
@@ -29162,13 +31834,7 @@
         <w:rPr>
           <w:rFonts w:cs="Times New Roman"/>
         </w:rPr>
-        <w:t xml:space="preserve"> + 1/</w:t>
-      </w:r>
-      <w:r>
-        <w:rPr>
-          <w:rFonts w:cs="Times New Roman"/>
-        </w:rPr>
-        <w:t>µ</w:t>
+        <w:t xml:space="preserve"> + 1/µ</w:t>
       </w:r>
     </w:p>
     <w:p>
@@ -29184,19 +31850,7 @@
         <w:rPr>
           <w:rFonts w:cs="Times New Roman"/>
         </w:rPr>
-        <w:t xml:space="preserve">kalikan dengan </w:t>
-      </w:r>
-      <w:r>
-        <w:rPr>
-          <w:rFonts w:cs="Times New Roman"/>
-        </w:rPr>
-        <w:t>λ</w:t>
-      </w:r>
-      <w:r>
-        <w:rPr>
-          <w:rFonts w:cs="Times New Roman"/>
-        </w:rPr>
-        <w:t>, didapat:</w:t>
+        <w:t>kalikan dengan λ, didapat:</w:t>
       </w:r>
     </w:p>
     <w:p>
@@ -30753,6 +33407,119 @@
     </w:lvl>
   </w:abstractNum>
   <w:abstractNum w:abstractNumId="10">
+    <w:nsid w:val="1F0B1461"/>
+    <w:multiLevelType w:val="hybridMultilevel"/>
+    <w:tmpl w:val="D5EC7C02"/>
+    <w:lvl w:ilvl="0" w:tplc="F04672B2">
+      <w:start w:val="1"/>
+      <w:numFmt w:val="bullet"/>
+      <w:lvlText w:val="-"/>
+      <w:lvlJc w:val="left"/>
+      <w:pPr>
+        <w:ind w:left="2198" w:hanging="360"/>
+      </w:pPr>
+      <w:rPr>
+        <w:rFonts w:ascii="Calibri" w:eastAsiaTheme="minorHAnsi" w:hAnsi="Calibri" w:cs="Times New Roman" w:hint="default"/>
+      </w:rPr>
+    </w:lvl>
+    <w:lvl w:ilvl="1" w:tplc="04210003" w:tentative="1">
+      <w:start w:val="1"/>
+      <w:numFmt w:val="bullet"/>
+      <w:lvlText w:val="o"/>
+      <w:lvlJc w:val="left"/>
+      <w:pPr>
+        <w:ind w:left="2918" w:hanging="360"/>
+      </w:pPr>
+      <w:rPr>
+        <w:rFonts w:ascii="Courier New" w:hAnsi="Courier New" w:cs="Courier New" w:hint="default"/>
+      </w:rPr>
+    </w:lvl>
+    <w:lvl w:ilvl="2" w:tplc="04210005" w:tentative="1">
+      <w:start w:val="1"/>
+      <w:numFmt w:val="bullet"/>
+      <w:lvlText w:val=""/>
+      <w:lvlJc w:val="left"/>
+      <w:pPr>
+        <w:ind w:left="3638" w:hanging="360"/>
+      </w:pPr>
+      <w:rPr>
+        <w:rFonts w:ascii="Wingdings" w:hAnsi="Wingdings" w:hint="default"/>
+      </w:rPr>
+    </w:lvl>
+    <w:lvl w:ilvl="3" w:tplc="04210001" w:tentative="1">
+      <w:start w:val="1"/>
+      <w:numFmt w:val="bullet"/>
+      <w:lvlText w:val=""/>
+      <w:lvlJc w:val="left"/>
+      <w:pPr>
+        <w:ind w:left="4358" w:hanging="360"/>
+      </w:pPr>
+      <w:rPr>
+        <w:rFonts w:ascii="Symbol" w:hAnsi="Symbol" w:hint="default"/>
+      </w:rPr>
+    </w:lvl>
+    <w:lvl w:ilvl="4" w:tplc="04210003" w:tentative="1">
+      <w:start w:val="1"/>
+      <w:numFmt w:val="bullet"/>
+      <w:lvlText w:val="o"/>
+      <w:lvlJc w:val="left"/>
+      <w:pPr>
+        <w:ind w:left="5078" w:hanging="360"/>
+      </w:pPr>
+      <w:rPr>
+        <w:rFonts w:ascii="Courier New" w:hAnsi="Courier New" w:cs="Courier New" w:hint="default"/>
+      </w:rPr>
+    </w:lvl>
+    <w:lvl w:ilvl="5" w:tplc="04210005" w:tentative="1">
+      <w:start w:val="1"/>
+      <w:numFmt w:val="bullet"/>
+      <w:lvlText w:val=""/>
+      <w:lvlJc w:val="left"/>
+      <w:pPr>
+        <w:ind w:left="5798" w:hanging="360"/>
+      </w:pPr>
+      <w:rPr>
+        <w:rFonts w:ascii="Wingdings" w:hAnsi="Wingdings" w:hint="default"/>
+      </w:rPr>
+    </w:lvl>
+    <w:lvl w:ilvl="6" w:tplc="04210001" w:tentative="1">
+      <w:start w:val="1"/>
+      <w:numFmt w:val="bullet"/>
+      <w:lvlText w:val=""/>
+      <w:lvlJc w:val="left"/>
+      <w:pPr>
+        <w:ind w:left="6518" w:hanging="360"/>
+      </w:pPr>
+      <w:rPr>
+        <w:rFonts w:ascii="Symbol" w:hAnsi="Symbol" w:hint="default"/>
+      </w:rPr>
+    </w:lvl>
+    <w:lvl w:ilvl="7" w:tplc="04210003" w:tentative="1">
+      <w:start w:val="1"/>
+      <w:numFmt w:val="bullet"/>
+      <w:lvlText w:val="o"/>
+      <w:lvlJc w:val="left"/>
+      <w:pPr>
+        <w:ind w:left="7238" w:hanging="360"/>
+      </w:pPr>
+      <w:rPr>
+        <w:rFonts w:ascii="Courier New" w:hAnsi="Courier New" w:cs="Courier New" w:hint="default"/>
+      </w:rPr>
+    </w:lvl>
+    <w:lvl w:ilvl="8" w:tplc="04210005" w:tentative="1">
+      <w:start w:val="1"/>
+      <w:numFmt w:val="bullet"/>
+      <w:lvlText w:val=""/>
+      <w:lvlJc w:val="left"/>
+      <w:pPr>
+        <w:ind w:left="7958" w:hanging="360"/>
+      </w:pPr>
+      <w:rPr>
+        <w:rFonts w:ascii="Wingdings" w:hAnsi="Wingdings" w:hint="default"/>
+      </w:rPr>
+    </w:lvl>
+  </w:abstractNum>
+  <w:abstractNum w:abstractNumId="11">
     <w:nsid w:val="256417FD"/>
     <w:multiLevelType w:val="multilevel"/>
     <w:tmpl w:val="A464099E"/>
@@ -30867,7 +33634,7 @@
       </w:rPr>
     </w:lvl>
   </w:abstractNum>
-  <w:abstractNum w:abstractNumId="11">
+  <w:abstractNum w:abstractNumId="12">
     <w:nsid w:val="26AC5236"/>
     <w:multiLevelType w:val="multilevel"/>
     <w:tmpl w:val="8FC04DE8"/>
@@ -30981,7 +33748,7 @@
       </w:rPr>
     </w:lvl>
   </w:abstractNum>
-  <w:abstractNum w:abstractNumId="12">
+  <w:abstractNum w:abstractNumId="13">
     <w:nsid w:val="3A0E655E"/>
     <w:multiLevelType w:val="multilevel"/>
     <w:tmpl w:val="C22C9548"/>
@@ -31096,7 +33863,7 @@
       </w:rPr>
     </w:lvl>
   </w:abstractNum>
-  <w:abstractNum w:abstractNumId="13">
+  <w:abstractNum w:abstractNumId="14">
     <w:nsid w:val="3F7D5A77"/>
     <w:multiLevelType w:val="multilevel"/>
     <w:tmpl w:val="6A0CB7D8"/>
@@ -31210,7 +33977,7 @@
       </w:rPr>
     </w:lvl>
   </w:abstractNum>
-  <w:abstractNum w:abstractNumId="14">
+  <w:abstractNum w:abstractNumId="15">
     <w:nsid w:val="49A2090A"/>
     <w:multiLevelType w:val="multilevel"/>
     <w:tmpl w:val="A8321EAA"/>
@@ -31325,7 +34092,7 @@
       </w:rPr>
     </w:lvl>
   </w:abstractNum>
-  <w:abstractNum w:abstractNumId="15">
+  <w:abstractNum w:abstractNumId="16">
     <w:nsid w:val="54DE03C2"/>
     <w:multiLevelType w:val="hybridMultilevel"/>
     <w:tmpl w:val="B0A677D4"/>
@@ -31411,7 +34178,7 @@
       </w:pPr>
     </w:lvl>
   </w:abstractNum>
-  <w:abstractNum w:abstractNumId="16">
+  <w:abstractNum w:abstractNumId="17">
     <w:nsid w:val="57482596"/>
     <w:multiLevelType w:val="hybridMultilevel"/>
     <w:tmpl w:val="3E36306E"/>
@@ -31497,7 +34264,7 @@
       </w:pPr>
     </w:lvl>
   </w:abstractNum>
-  <w:abstractNum w:abstractNumId="17">
+  <w:abstractNum w:abstractNumId="18">
     <w:nsid w:val="71435A2E"/>
     <w:multiLevelType w:val="multilevel"/>
     <w:tmpl w:val="D3F85B38"/>
@@ -31612,7 +34379,7 @@
       </w:rPr>
     </w:lvl>
   </w:abstractNum>
-  <w:abstractNum w:abstractNumId="18">
+  <w:abstractNum w:abstractNumId="19">
     <w:nsid w:val="766B4B1C"/>
     <w:multiLevelType w:val="multilevel"/>
     <w:tmpl w:val="DAE8B2A4"/>
@@ -31751,37 +34518,40 @@
     <w:abstractNumId w:val="3"/>
   </w:num>
   <w:num w:numId="9">
-    <w:abstractNumId w:val="13"/>
+    <w:abstractNumId w:val="14"/>
   </w:num>
   <w:num w:numId="10">
     <w:abstractNumId w:val="6"/>
   </w:num>
   <w:num w:numId="11">
-    <w:abstractNumId w:val="11"/>
+    <w:abstractNumId w:val="12"/>
   </w:num>
   <w:num w:numId="12">
-    <w:abstractNumId w:val="18"/>
+    <w:abstractNumId w:val="19"/>
   </w:num>
   <w:num w:numId="13">
-    <w:abstractNumId w:val="14"/>
+    <w:abstractNumId w:val="15"/>
   </w:num>
   <w:num w:numId="14">
     <w:abstractNumId w:val="1"/>
   </w:num>
   <w:num w:numId="15">
-    <w:abstractNumId w:val="12"/>
+    <w:abstractNumId w:val="13"/>
   </w:num>
   <w:num w:numId="16">
+    <w:abstractNumId w:val="18"/>
+  </w:num>
+  <w:num w:numId="17">
+    <w:abstractNumId w:val="11"/>
+  </w:num>
+  <w:num w:numId="18">
     <w:abstractNumId w:val="17"/>
   </w:num>
-  <w:num w:numId="17">
-    <w:abstractNumId w:val="10"/>
-  </w:num>
-  <w:num w:numId="18">
+  <w:num w:numId="19">
     <w:abstractNumId w:val="16"/>
   </w:num>
-  <w:num w:numId="19">
-    <w:abstractNumId w:val="15"/>
+  <w:num w:numId="20">
+    <w:abstractNumId w:val="10"/>
   </w:num>
 </w:numbering>
 </file>
@@ -32525,7 +35295,7 @@
 </file>
 
 <file path=customXml/itemProps1.xml><?xml version="1.0" encoding="utf-8"?>
-<ds:datastoreItem xmlns:ds="http://schemas.openxmlformats.org/officeDocument/2006/customXml" ds:itemID="{9779D2F6-74B0-478C-B487-082CF2CCB88F}">
+<ds:datastoreItem xmlns:ds="http://schemas.openxmlformats.org/officeDocument/2006/customXml" ds:itemID="{BC730C43-358A-48E7-A282-E0701403E552}">
   <ds:schemaRefs>
     <ds:schemaRef ds:uri="http://schemas.openxmlformats.org/officeDocument/2006/bibliography"/>
   </ds:schemaRefs>

</xml_diff>